<commit_message>
Add queries 1, 2 and 3
</commit_message>
<xml_diff>
--- a/db-university.docx
+++ b/db-university.docx
@@ -47,24 +47,266 @@
     </w:p>
     <w:p>
       <w:pPr>
-        <w:rPr>
-          <w:iCs/>
-        </w:rPr>
-      </w:pPr>
-    </w:p>
-    <w:p>
-      <w:pPr>
-        <w:rPr>
-          <w:iCs/>
-        </w:rPr>
-      </w:pPr>
-    </w:p>
-    <w:p>
-      <w:pPr>
-        <w:rPr>
-          <w:iCs/>
-        </w:rPr>
-      </w:pPr>
+        <w:pStyle w:val="Paragrafoelenco"/>
+        <w:spacing w:after="0" w:line="240" w:lineRule="auto"/>
+        <w:ind w:left="480"/>
+        <w:rPr>
+          <w:rFonts w:ascii="Courier New" w:eastAsia="Times New Roman" w:hAnsi="Courier New" w:cs="Courier New"/>
+          <w:sz w:val="20"/>
+          <w:szCs w:val="20"/>
+          <w:lang w:eastAsia="it-IT"/>
+        </w:rPr>
+      </w:pPr>
+      <w:r>
+        <w:rPr>
+          <w:rFonts w:ascii="Courier New" w:eastAsia="Times New Roman" w:hAnsi="Courier New" w:cs="Courier New"/>
+          <w:sz w:val="20"/>
+          <w:szCs w:val="20"/>
+          <w:u w:val="single"/>
+          <w:lang w:eastAsia="it-IT"/>
+        </w:rPr>
+        <w:t>SELECT</w:t>
+      </w:r>
+      <w:r>
+        <w:rPr>
+          <w:rFonts w:ascii="Courier New" w:eastAsia="Times New Roman" w:hAnsi="Courier New" w:cs="Courier New"/>
+          <w:sz w:val="20"/>
+          <w:szCs w:val="20"/>
+          <w:lang w:eastAsia="it-IT"/>
+        </w:rPr>
+        <w:t xml:space="preserve"> * </w:t>
+      </w:r>
+      <w:r>
+        <w:rPr>
+          <w:rFonts w:ascii="Courier New" w:eastAsia="Times New Roman" w:hAnsi="Courier New" w:cs="Courier New"/>
+          <w:sz w:val="20"/>
+          <w:szCs w:val="20"/>
+          <w:u w:val="single"/>
+          <w:lang w:eastAsia="it-IT"/>
+        </w:rPr>
+        <w:t>FROM</w:t>
+      </w:r>
+      <w:r>
+        <w:rPr>
+          <w:rFonts w:ascii="Courier New" w:eastAsia="Times New Roman" w:hAnsi="Courier New" w:cs="Courier New"/>
+          <w:sz w:val="20"/>
+          <w:szCs w:val="20"/>
+          <w:lang w:eastAsia="it-IT"/>
+        </w:rPr>
+        <w:t xml:space="preserve"> `students` </w:t>
+      </w:r>
+      <w:r>
+        <w:rPr>
+          <w:rFonts w:ascii="Courier New" w:eastAsia="Times New Roman" w:hAnsi="Courier New" w:cs="Courier New"/>
+          <w:sz w:val="20"/>
+          <w:szCs w:val="20"/>
+          <w:u w:val="single"/>
+          <w:lang w:eastAsia="it-IT"/>
+        </w:rPr>
+        <w:t>WHERE</w:t>
+      </w:r>
+      <w:r>
+        <w:rPr>
+          <w:rFonts w:ascii="Courier New" w:eastAsia="Times New Roman" w:hAnsi="Courier New" w:cs="Courier New"/>
+          <w:sz w:val="20"/>
+          <w:szCs w:val="20"/>
+          <w:lang w:eastAsia="it-IT"/>
+        </w:rPr>
+        <w:t xml:space="preserve"> `date_of_birth` </w:t>
+      </w:r>
+      <w:r>
+        <w:rPr>
+          <w:rFonts w:ascii="Courier New" w:eastAsia="Times New Roman" w:hAnsi="Courier New" w:cs="Courier New"/>
+          <w:sz w:val="20"/>
+          <w:szCs w:val="20"/>
+          <w:u w:val="single"/>
+          <w:lang w:eastAsia="it-IT"/>
+        </w:rPr>
+        <w:t>LIKE</w:t>
+      </w:r>
+      <w:r>
+        <w:rPr>
+          <w:rFonts w:ascii="Courier New" w:eastAsia="Times New Roman" w:hAnsi="Courier New" w:cs="Courier New"/>
+          <w:sz w:val="20"/>
+          <w:szCs w:val="20"/>
+          <w:lang w:eastAsia="it-IT"/>
+        </w:rPr>
+        <w:t xml:space="preserve"> '1990-%'; </w:t>
+      </w:r>
+    </w:p>
+    <w:p>
+      <w:pPr>
+        <w:rPr>
+          <w:iCs/>
+        </w:rPr>
+      </w:pPr>
+    </w:p>
+    <w:p>
+      <w:pPr>
+        <w:ind w:firstLine="480"/>
+        <w:rPr>
+          <w:i/>
+          <w:iCs/>
+        </w:rPr>
+      </w:pPr>
+      <w:r>
+        <w:rPr>
+          <w:i/>
+          <w:iCs/>
+        </w:rPr>
+        <w:t>Oppure:</w:t>
+      </w:r>
+    </w:p>
+    <w:p>
+      <w:pPr>
+        <w:spacing w:after="0" w:line="240" w:lineRule="auto"/>
+        <w:ind w:firstLine="480"/>
+        <w:rPr>
+          <w:rFonts w:ascii="Courier New" w:eastAsia="Times New Roman" w:hAnsi="Courier New" w:cs="Courier New"/>
+          <w:sz w:val="20"/>
+          <w:szCs w:val="20"/>
+          <w:lang w:eastAsia="it-IT"/>
+        </w:rPr>
+      </w:pPr>
+      <w:r>
+        <w:rPr>
+          <w:rFonts w:ascii="Courier New" w:eastAsia="Times New Roman" w:hAnsi="Courier New" w:cs="Courier New"/>
+          <w:sz w:val="20"/>
+          <w:szCs w:val="20"/>
+          <w:u w:val="single"/>
+          <w:lang w:eastAsia="it-IT"/>
+        </w:rPr>
+        <w:t>SELECT</w:t>
+      </w:r>
+      <w:r>
+        <w:rPr>
+          <w:rFonts w:ascii="Courier New" w:eastAsia="Times New Roman" w:hAnsi="Courier New" w:cs="Courier New"/>
+          <w:sz w:val="20"/>
+          <w:szCs w:val="20"/>
+          <w:lang w:eastAsia="it-IT"/>
+        </w:rPr>
+        <w:t xml:space="preserve"> </w:t>
+      </w:r>
+      <w:r>
+        <w:rPr>
+          <w:rFonts w:ascii="Courier New" w:eastAsia="Times New Roman" w:hAnsi="Courier New" w:cs="Courier New"/>
+          <w:sz w:val="20"/>
+          <w:szCs w:val="20"/>
+          <w:lang w:eastAsia="it-IT"/>
+        </w:rPr>
+        <w:t>*</w:t>
+      </w:r>
+      <w:r>
+        <w:rPr>
+          <w:rFonts w:ascii="Courier New" w:eastAsia="Times New Roman" w:hAnsi="Courier New" w:cs="Courier New"/>
+          <w:sz w:val="20"/>
+          <w:szCs w:val="20"/>
+          <w:lang w:eastAsia="it-IT"/>
+        </w:rPr>
+        <w:t xml:space="preserve"> </w:t>
+      </w:r>
+      <w:r>
+        <w:rPr>
+          <w:rFonts w:ascii="Courier New" w:eastAsia="Times New Roman" w:hAnsi="Courier New" w:cs="Courier New"/>
+          <w:sz w:val="20"/>
+          <w:szCs w:val="20"/>
+          <w:u w:val="single"/>
+          <w:lang w:eastAsia="it-IT"/>
+        </w:rPr>
+        <w:t>FROM</w:t>
+      </w:r>
+      <w:r>
+        <w:rPr>
+          <w:rFonts w:ascii="Courier New" w:eastAsia="Times New Roman" w:hAnsi="Courier New" w:cs="Courier New"/>
+          <w:sz w:val="20"/>
+          <w:szCs w:val="20"/>
+          <w:lang w:eastAsia="it-IT"/>
+        </w:rPr>
+        <w:t xml:space="preserve"> students </w:t>
+      </w:r>
+      <w:r>
+        <w:rPr>
+          <w:rFonts w:ascii="Courier New" w:eastAsia="Times New Roman" w:hAnsi="Courier New" w:cs="Courier New"/>
+          <w:sz w:val="20"/>
+          <w:szCs w:val="20"/>
+          <w:u w:val="single"/>
+          <w:lang w:eastAsia="it-IT"/>
+        </w:rPr>
+        <w:t>WHERE</w:t>
+      </w:r>
+      <w:r>
+        <w:rPr>
+          <w:rFonts w:ascii="Courier New" w:eastAsia="Times New Roman" w:hAnsi="Courier New" w:cs="Courier New"/>
+          <w:sz w:val="20"/>
+          <w:szCs w:val="20"/>
+          <w:lang w:eastAsia="it-IT"/>
+        </w:rPr>
+        <w:t xml:space="preserve"> </w:t>
+      </w:r>
+      <w:r>
+        <w:rPr>
+          <w:rFonts w:ascii="Courier New" w:eastAsia="Times New Roman" w:hAnsi="Courier New" w:cs="Courier New"/>
+          <w:sz w:val="20"/>
+          <w:szCs w:val="20"/>
+          <w:u w:val="single"/>
+          <w:lang w:eastAsia="it-IT"/>
+        </w:rPr>
+        <w:t>YEAR</w:t>
+      </w:r>
+      <w:r>
+        <w:rPr>
+          <w:rFonts w:ascii="Courier New" w:eastAsia="Times New Roman" w:hAnsi="Courier New" w:cs="Courier New"/>
+          <w:sz w:val="20"/>
+          <w:szCs w:val="20"/>
+          <w:lang w:eastAsia="it-IT"/>
+        </w:rPr>
+        <w:t>(`date_of_birth`)</w:t>
+      </w:r>
+      <w:r>
+        <w:rPr>
+          <w:rFonts w:ascii="Courier New" w:eastAsia="Times New Roman" w:hAnsi="Courier New" w:cs="Courier New"/>
+          <w:sz w:val="20"/>
+          <w:szCs w:val="20"/>
+          <w:lang w:eastAsia="it-IT"/>
+        </w:rPr>
+        <w:t xml:space="preserve"> </w:t>
+      </w:r>
+      <w:r>
+        <w:rPr>
+          <w:rFonts w:ascii="Courier New" w:eastAsia="Times New Roman" w:hAnsi="Courier New" w:cs="Courier New"/>
+          <w:sz w:val="20"/>
+          <w:szCs w:val="20"/>
+          <w:lang w:eastAsia="it-IT"/>
+        </w:rPr>
+        <w:t>=</w:t>
+      </w:r>
+      <w:r>
+        <w:rPr>
+          <w:rFonts w:ascii="Courier New" w:eastAsia="Times New Roman" w:hAnsi="Courier New" w:cs="Courier New"/>
+          <w:sz w:val="20"/>
+          <w:szCs w:val="20"/>
+          <w:lang w:eastAsia="it-IT"/>
+        </w:rPr>
+        <w:t xml:space="preserve"> </w:t>
+      </w:r>
+      <w:r>
+        <w:rPr>
+          <w:rFonts w:ascii="Courier New" w:eastAsia="Times New Roman" w:hAnsi="Courier New" w:cs="Courier New"/>
+          <w:sz w:val="20"/>
+          <w:szCs w:val="20"/>
+          <w:lang w:eastAsia="it-IT"/>
+        </w:rPr>
+        <w:t>1990;</w:t>
+      </w:r>
+      <w:r>
+        <w:rPr>
+          <w:rFonts w:ascii="Courier New" w:eastAsia="Times New Roman" w:hAnsi="Courier New" w:cs="Courier New"/>
+          <w:sz w:val="20"/>
+          <w:szCs w:val="20"/>
+          <w:lang w:eastAsia="it-IT"/>
+        </w:rPr>
+        <w:t xml:space="preserve"> </w:t>
+      </w:r>
     </w:p>
     <w:p>
       <w:pPr>
@@ -104,6 +346,124 @@
     </w:p>
     <w:p>
       <w:pPr>
+        <w:pStyle w:val="Paragrafoelenco"/>
+        <w:spacing w:after="0" w:line="240" w:lineRule="auto"/>
+        <w:ind w:left="480"/>
+        <w:rPr>
+          <w:rFonts w:ascii="Courier New" w:eastAsia="Times New Roman" w:hAnsi="Courier New" w:cs="Courier New"/>
+          <w:sz w:val="20"/>
+          <w:szCs w:val="20"/>
+          <w:lang w:eastAsia="it-IT"/>
+        </w:rPr>
+      </w:pPr>
+      <w:r>
+        <w:rPr>
+          <w:rFonts w:ascii="Courier New" w:eastAsia="Times New Roman" w:hAnsi="Courier New" w:cs="Courier New"/>
+          <w:sz w:val="20"/>
+          <w:szCs w:val="20"/>
+          <w:u w:val="single"/>
+          <w:lang w:eastAsia="it-IT"/>
+        </w:rPr>
+        <w:t>SELECT</w:t>
+      </w:r>
+      <w:r>
+        <w:rPr>
+          <w:rFonts w:ascii="Courier New" w:eastAsia="Times New Roman" w:hAnsi="Courier New" w:cs="Courier New"/>
+          <w:sz w:val="20"/>
+          <w:szCs w:val="20"/>
+          <w:lang w:eastAsia="it-IT"/>
+        </w:rPr>
+        <w:t xml:space="preserve"> * </w:t>
+      </w:r>
+      <w:r>
+        <w:rPr>
+          <w:rFonts w:ascii="Courier New" w:eastAsia="Times New Roman" w:hAnsi="Courier New" w:cs="Courier New"/>
+          <w:sz w:val="20"/>
+          <w:szCs w:val="20"/>
+          <w:u w:val="single"/>
+          <w:lang w:eastAsia="it-IT"/>
+        </w:rPr>
+        <w:t>FROM</w:t>
+      </w:r>
+      <w:r>
+        <w:rPr>
+          <w:rFonts w:ascii="Courier New" w:eastAsia="Times New Roman" w:hAnsi="Courier New" w:cs="Courier New"/>
+          <w:sz w:val="20"/>
+          <w:szCs w:val="20"/>
+          <w:lang w:eastAsia="it-IT"/>
+        </w:rPr>
+        <w:t xml:space="preserve"> `</w:t>
+      </w:r>
+      <w:proofErr w:type="spellStart"/>
+      <w:r>
+        <w:rPr>
+          <w:rFonts w:ascii="Courier New" w:eastAsia="Times New Roman" w:hAnsi="Courier New" w:cs="Courier New"/>
+          <w:sz w:val="20"/>
+          <w:szCs w:val="20"/>
+          <w:lang w:eastAsia="it-IT"/>
+        </w:rPr>
+        <w:t>courses</w:t>
+      </w:r>
+      <w:proofErr w:type="spellEnd"/>
+      <w:r>
+        <w:rPr>
+          <w:rFonts w:ascii="Courier New" w:eastAsia="Times New Roman" w:hAnsi="Courier New" w:cs="Courier New"/>
+          <w:sz w:val="20"/>
+          <w:szCs w:val="20"/>
+          <w:lang w:eastAsia="it-IT"/>
+        </w:rPr>
+        <w:t xml:space="preserve">` </w:t>
+      </w:r>
+      <w:r>
+        <w:rPr>
+          <w:rFonts w:ascii="Courier New" w:eastAsia="Times New Roman" w:hAnsi="Courier New" w:cs="Courier New"/>
+          <w:sz w:val="20"/>
+          <w:szCs w:val="20"/>
+          <w:u w:val="single"/>
+          <w:lang w:eastAsia="it-IT"/>
+        </w:rPr>
+        <w:t>WHERE</w:t>
+      </w:r>
+      <w:r>
+        <w:rPr>
+          <w:rFonts w:ascii="Courier New" w:eastAsia="Times New Roman" w:hAnsi="Courier New" w:cs="Courier New"/>
+          <w:sz w:val="20"/>
+          <w:szCs w:val="20"/>
+          <w:lang w:eastAsia="it-IT"/>
+        </w:rPr>
+        <w:t xml:space="preserve"> `</w:t>
+      </w:r>
+      <w:proofErr w:type="spellStart"/>
+      <w:r>
+        <w:rPr>
+          <w:rFonts w:ascii="Courier New" w:eastAsia="Times New Roman" w:hAnsi="Courier New" w:cs="Courier New"/>
+          <w:sz w:val="20"/>
+          <w:szCs w:val="20"/>
+          <w:lang w:eastAsia="it-IT"/>
+        </w:rPr>
+        <w:t>cfu</w:t>
+      </w:r>
+      <w:proofErr w:type="spellEnd"/>
+      <w:r>
+        <w:rPr>
+          <w:rFonts w:ascii="Courier New" w:eastAsia="Times New Roman" w:hAnsi="Courier New" w:cs="Courier New"/>
+          <w:sz w:val="20"/>
+          <w:szCs w:val="20"/>
+          <w:lang w:eastAsia="it-IT"/>
+        </w:rPr>
+        <w:t xml:space="preserve">` &gt; 10; </w:t>
+      </w:r>
+    </w:p>
+    <w:p>
+      <w:pPr>
+        <w:ind w:left="480"/>
+        <w:rPr>
+          <w:iCs/>
+        </w:rPr>
+      </w:pPr>
+    </w:p>
+    <w:p>
+      <w:pPr>
         <w:rPr>
           <w:i/>
           <w:iCs/>
@@ -123,6 +483,340 @@
     </w:p>
     <w:p>
       <w:pPr>
+        <w:pStyle w:val="Paragrafoelenco"/>
+        <w:spacing w:after="0" w:line="240" w:lineRule="auto"/>
+        <w:ind w:left="480"/>
+        <w:rPr>
+          <w:rFonts w:ascii="Courier New" w:eastAsia="Times New Roman" w:hAnsi="Courier New" w:cs="Courier New"/>
+          <w:sz w:val="20"/>
+          <w:szCs w:val="20"/>
+          <w:lang w:eastAsia="it-IT"/>
+        </w:rPr>
+      </w:pPr>
+      <w:r>
+        <w:rPr>
+          <w:rFonts w:ascii="Courier New" w:eastAsia="Times New Roman" w:hAnsi="Courier New" w:cs="Courier New"/>
+          <w:sz w:val="20"/>
+          <w:szCs w:val="20"/>
+          <w:u w:val="single"/>
+          <w:lang w:eastAsia="it-IT"/>
+        </w:rPr>
+        <w:t>SELECT</w:t>
+      </w:r>
+      <w:r>
+        <w:rPr>
+          <w:rFonts w:ascii="Courier New" w:eastAsia="Times New Roman" w:hAnsi="Courier New" w:cs="Courier New"/>
+          <w:sz w:val="20"/>
+          <w:szCs w:val="20"/>
+          <w:lang w:eastAsia="it-IT"/>
+        </w:rPr>
+        <w:t xml:space="preserve"> * </w:t>
+      </w:r>
+      <w:r>
+        <w:rPr>
+          <w:rFonts w:ascii="Courier New" w:eastAsia="Times New Roman" w:hAnsi="Courier New" w:cs="Courier New"/>
+          <w:sz w:val="20"/>
+          <w:szCs w:val="20"/>
+          <w:u w:val="single"/>
+          <w:lang w:eastAsia="it-IT"/>
+        </w:rPr>
+        <w:t>FROM</w:t>
+      </w:r>
+      <w:r>
+        <w:rPr>
+          <w:rFonts w:ascii="Courier New" w:eastAsia="Times New Roman" w:hAnsi="Courier New" w:cs="Courier New"/>
+          <w:sz w:val="20"/>
+          <w:szCs w:val="20"/>
+          <w:lang w:eastAsia="it-IT"/>
+        </w:rPr>
+        <w:t xml:space="preserve"> </w:t>
+      </w:r>
+      <w:r>
+        <w:rPr>
+          <w:rFonts w:ascii="Courier New" w:eastAsia="Times New Roman" w:hAnsi="Courier New" w:cs="Courier New"/>
+          <w:sz w:val="20"/>
+          <w:szCs w:val="20"/>
+          <w:lang w:eastAsia="it-IT"/>
+        </w:rPr>
+        <w:t>`</w:t>
+      </w:r>
+      <w:r>
+        <w:rPr>
+          <w:rFonts w:ascii="Courier New" w:eastAsia="Times New Roman" w:hAnsi="Courier New" w:cs="Courier New"/>
+          <w:sz w:val="20"/>
+          <w:szCs w:val="20"/>
+          <w:lang w:eastAsia="it-IT"/>
+        </w:rPr>
+        <w:t>students</w:t>
+      </w:r>
+      <w:r>
+        <w:rPr>
+          <w:rFonts w:ascii="Courier New" w:eastAsia="Times New Roman" w:hAnsi="Courier New" w:cs="Courier New"/>
+          <w:sz w:val="20"/>
+          <w:szCs w:val="20"/>
+          <w:lang w:eastAsia="it-IT"/>
+        </w:rPr>
+        <w:t>`</w:t>
+      </w:r>
+      <w:r>
+        <w:rPr>
+          <w:rFonts w:ascii="Courier New" w:eastAsia="Times New Roman" w:hAnsi="Courier New" w:cs="Courier New"/>
+          <w:sz w:val="20"/>
+          <w:szCs w:val="20"/>
+          <w:lang w:eastAsia="it-IT"/>
+        </w:rPr>
+        <w:t xml:space="preserve"> WHERE </w:t>
+      </w:r>
+    </w:p>
+    <w:p>
+      <w:pPr>
+        <w:pStyle w:val="Paragrafoelenco"/>
+        <w:spacing w:after="0" w:line="240" w:lineRule="auto"/>
+        <w:ind w:left="480"/>
+        <w:rPr>
+          <w:rFonts w:ascii="Courier New" w:eastAsia="Times New Roman" w:hAnsi="Courier New" w:cs="Courier New"/>
+          <w:sz w:val="20"/>
+          <w:szCs w:val="20"/>
+          <w:lang w:eastAsia="it-IT"/>
+        </w:rPr>
+      </w:pPr>
+      <w:r>
+        <w:rPr>
+          <w:rFonts w:ascii="Courier New" w:eastAsia="Times New Roman" w:hAnsi="Courier New" w:cs="Courier New"/>
+          <w:sz w:val="20"/>
+          <w:szCs w:val="20"/>
+          <w:u w:val="single"/>
+          <w:lang w:eastAsia="it-IT"/>
+        </w:rPr>
+        <w:t>TIMESTAMPDIFF</w:t>
+      </w:r>
+      <w:r>
+        <w:rPr>
+          <w:rFonts w:ascii="Courier New" w:eastAsia="Times New Roman" w:hAnsi="Courier New" w:cs="Courier New"/>
+          <w:sz w:val="20"/>
+          <w:szCs w:val="20"/>
+          <w:lang w:eastAsia="it-IT"/>
+        </w:rPr>
+        <w:t>(</w:t>
+      </w:r>
+      <w:r>
+        <w:rPr>
+          <w:rFonts w:ascii="Courier New" w:eastAsia="Times New Roman" w:hAnsi="Courier New" w:cs="Courier New"/>
+          <w:sz w:val="20"/>
+          <w:szCs w:val="20"/>
+          <w:u w:val="single"/>
+          <w:lang w:eastAsia="it-IT"/>
+        </w:rPr>
+        <w:t>YEAR</w:t>
+      </w:r>
+      <w:r>
+        <w:rPr>
+          <w:rFonts w:ascii="Courier New" w:eastAsia="Times New Roman" w:hAnsi="Courier New" w:cs="Courier New"/>
+          <w:sz w:val="20"/>
+          <w:szCs w:val="20"/>
+          <w:lang w:eastAsia="it-IT"/>
+        </w:rPr>
+        <w:t xml:space="preserve">, `date_of_birth`, </w:t>
+      </w:r>
+      <w:r>
+        <w:rPr>
+          <w:rFonts w:ascii="Courier New" w:eastAsia="Times New Roman" w:hAnsi="Courier New" w:cs="Courier New"/>
+          <w:sz w:val="20"/>
+          <w:szCs w:val="20"/>
+          <w:u w:val="single"/>
+          <w:lang w:eastAsia="it-IT"/>
+        </w:rPr>
+        <w:t>CURDATE</w:t>
+      </w:r>
+      <w:r>
+        <w:rPr>
+          <w:rFonts w:ascii="Courier New" w:eastAsia="Times New Roman" w:hAnsi="Courier New" w:cs="Courier New"/>
+          <w:sz w:val="20"/>
+          <w:szCs w:val="20"/>
+          <w:lang w:eastAsia="it-IT"/>
+        </w:rPr>
+        <w:t xml:space="preserve">()) &gt; 30; </w:t>
+      </w:r>
+    </w:p>
+    <w:p>
+      <w:pPr>
+        <w:ind w:left="480"/>
+      </w:pPr>
+    </w:p>
+    <w:p>
+      <w:pPr>
+        <w:ind w:left="480"/>
+        <w:rPr>
+          <w:i/>
+        </w:rPr>
+      </w:pPr>
+      <w:r>
+        <w:rPr>
+          <w:i/>
+        </w:rPr>
+        <w:t>Oppure (generalizzando senza anni bisestili):</w:t>
+      </w:r>
+      <w:bookmarkStart w:id="0" w:name="_GoBack"/>
+      <w:bookmarkEnd w:id="0"/>
+    </w:p>
+    <w:p>
+      <w:pPr>
+        <w:pStyle w:val="Paragrafoelenco"/>
+        <w:spacing w:after="0" w:line="240" w:lineRule="auto"/>
+        <w:ind w:left="480"/>
+        <w:rPr>
+          <w:rFonts w:ascii="Courier New" w:eastAsia="Times New Roman" w:hAnsi="Courier New" w:cs="Courier New"/>
+          <w:sz w:val="20"/>
+          <w:szCs w:val="20"/>
+          <w:lang w:eastAsia="it-IT"/>
+        </w:rPr>
+      </w:pPr>
+      <w:r>
+        <w:rPr>
+          <w:rFonts w:ascii="Courier New" w:eastAsia="Times New Roman" w:hAnsi="Courier New" w:cs="Courier New"/>
+          <w:sz w:val="20"/>
+          <w:szCs w:val="20"/>
+          <w:u w:val="single"/>
+          <w:lang w:eastAsia="it-IT"/>
+        </w:rPr>
+        <w:t>SELECT</w:t>
+      </w:r>
+      <w:r>
+        <w:rPr>
+          <w:rFonts w:ascii="Courier New" w:eastAsia="Times New Roman" w:hAnsi="Courier New" w:cs="Courier New"/>
+          <w:sz w:val="20"/>
+          <w:szCs w:val="20"/>
+          <w:lang w:eastAsia="it-IT"/>
+        </w:rPr>
+        <w:t xml:space="preserve"> * </w:t>
+      </w:r>
+      <w:r>
+        <w:rPr>
+          <w:rFonts w:ascii="Courier New" w:eastAsia="Times New Roman" w:hAnsi="Courier New" w:cs="Courier New"/>
+          <w:sz w:val="20"/>
+          <w:szCs w:val="20"/>
+          <w:u w:val="single"/>
+          <w:lang w:eastAsia="it-IT"/>
+        </w:rPr>
+        <w:t>FROM</w:t>
+      </w:r>
+      <w:r>
+        <w:rPr>
+          <w:rFonts w:ascii="Courier New" w:eastAsia="Times New Roman" w:hAnsi="Courier New" w:cs="Courier New"/>
+          <w:sz w:val="20"/>
+          <w:szCs w:val="20"/>
+          <w:lang w:eastAsia="it-IT"/>
+        </w:rPr>
+        <w:t xml:space="preserve"> </w:t>
+      </w:r>
+      <w:r>
+        <w:rPr>
+          <w:rFonts w:ascii="Courier New" w:eastAsia="Times New Roman" w:hAnsi="Courier New" w:cs="Courier New"/>
+          <w:sz w:val="20"/>
+          <w:szCs w:val="20"/>
+          <w:lang w:eastAsia="it-IT"/>
+        </w:rPr>
+        <w:t>`</w:t>
+      </w:r>
+      <w:r>
+        <w:rPr>
+          <w:rFonts w:ascii="Courier New" w:eastAsia="Times New Roman" w:hAnsi="Courier New" w:cs="Courier New"/>
+          <w:sz w:val="20"/>
+          <w:szCs w:val="20"/>
+          <w:lang w:eastAsia="it-IT"/>
+        </w:rPr>
+        <w:t>students</w:t>
+      </w:r>
+      <w:r>
+        <w:rPr>
+          <w:rFonts w:ascii="Courier New" w:eastAsia="Times New Roman" w:hAnsi="Courier New" w:cs="Courier New"/>
+          <w:sz w:val="20"/>
+          <w:szCs w:val="20"/>
+          <w:lang w:eastAsia="it-IT"/>
+        </w:rPr>
+        <w:t xml:space="preserve">` </w:t>
+      </w:r>
+      <w:r>
+        <w:rPr>
+          <w:rFonts w:ascii="Courier New" w:eastAsia="Times New Roman" w:hAnsi="Courier New" w:cs="Courier New"/>
+          <w:sz w:val="20"/>
+          <w:szCs w:val="20"/>
+          <w:u w:val="single"/>
+          <w:lang w:eastAsia="it-IT"/>
+        </w:rPr>
+        <w:t>WHERE</w:t>
+      </w:r>
+      <w:r>
+        <w:rPr>
+          <w:rFonts w:ascii="Courier New" w:eastAsia="Times New Roman" w:hAnsi="Courier New" w:cs="Courier New"/>
+          <w:sz w:val="20"/>
+          <w:szCs w:val="20"/>
+          <w:lang w:eastAsia="it-IT"/>
+        </w:rPr>
+        <w:t xml:space="preserve"> </w:t>
+      </w:r>
+    </w:p>
+    <w:p>
+      <w:pPr>
+        <w:pStyle w:val="Paragrafoelenco"/>
+        <w:spacing w:after="0" w:line="240" w:lineRule="auto"/>
+        <w:ind w:left="480"/>
+        <w:rPr>
+          <w:rFonts w:ascii="Courier New" w:eastAsia="Times New Roman" w:hAnsi="Courier New" w:cs="Courier New"/>
+          <w:sz w:val="20"/>
+          <w:szCs w:val="20"/>
+          <w:lang w:eastAsia="it-IT"/>
+        </w:rPr>
+      </w:pPr>
+      <w:proofErr w:type="gramStart"/>
+      <w:r>
+        <w:rPr>
+          <w:rFonts w:ascii="Courier New" w:eastAsia="Times New Roman" w:hAnsi="Courier New" w:cs="Courier New"/>
+          <w:sz w:val="20"/>
+          <w:szCs w:val="20"/>
+          <w:u w:val="single"/>
+          <w:lang w:eastAsia="it-IT"/>
+        </w:rPr>
+        <w:t>TIMESTAMPDIFF</w:t>
+      </w:r>
+      <w:r>
+        <w:rPr>
+          <w:rFonts w:ascii="Courier New" w:eastAsia="Times New Roman" w:hAnsi="Courier New" w:cs="Courier New"/>
+          <w:sz w:val="20"/>
+          <w:szCs w:val="20"/>
+          <w:lang w:eastAsia="it-IT"/>
+        </w:rPr>
+        <w:t>(</w:t>
+      </w:r>
+      <w:proofErr w:type="gramEnd"/>
+      <w:r>
+        <w:rPr>
+          <w:rFonts w:ascii="Courier New" w:eastAsia="Times New Roman" w:hAnsi="Courier New" w:cs="Courier New"/>
+          <w:sz w:val="20"/>
+          <w:szCs w:val="20"/>
+          <w:u w:val="single"/>
+          <w:lang w:eastAsia="it-IT"/>
+        </w:rPr>
+        <w:t>DAY</w:t>
+      </w:r>
+      <w:r>
+        <w:rPr>
+          <w:rFonts w:ascii="Courier New" w:eastAsia="Times New Roman" w:hAnsi="Courier New" w:cs="Courier New"/>
+          <w:sz w:val="20"/>
+          <w:szCs w:val="20"/>
+          <w:lang w:eastAsia="it-IT"/>
+        </w:rPr>
+        <w:t>, `date_of_birth`, CURDATE()) &gt;= 30 * 365;</w:t>
+      </w:r>
+    </w:p>
+    <w:p>
+      <w:pPr>
+        <w:ind w:left="480"/>
+      </w:pPr>
+    </w:p>
+    <w:p/>
+    <w:p>
+      <w:pPr>
         <w:numPr>
           <w:ilvl w:val="0"/>
           <w:numId w:val="2"/>
@@ -264,8 +958,6 @@
           <w:iCs/>
         </w:rPr>
       </w:pPr>
-      <w:bookmarkStart w:id="0" w:name="_GoBack"/>
-      <w:bookmarkEnd w:id="0"/>
     </w:p>
     <w:p/>
     <w:sectPr>
@@ -979,6 +1671,69 @@
     <w:semiHidden/>
     <w:unhideWhenUsed/>
   </w:style>
+  <w:style w:type="character" w:customStyle="1" w:styleId="cm-keyword">
+    <w:name w:val="cm-keyword"/>
+    <w:basedOn w:val="Carpredefinitoparagrafo"/>
+    <w:rsid w:val="00AA0F00"/>
+  </w:style>
+  <w:style w:type="character" w:styleId="Collegamentoipertestuale">
+    <w:name w:val="Hyperlink"/>
+    <w:basedOn w:val="Carpredefinitoparagrafo"/>
+    <w:uiPriority w:val="99"/>
+    <w:semiHidden/>
+    <w:unhideWhenUsed/>
+    <w:rsid w:val="00AA0F00"/>
+    <w:rPr>
+      <w:color w:val="0000FF"/>
+      <w:u w:val="single"/>
+    </w:rPr>
+  </w:style>
+  <w:style w:type="character" w:customStyle="1" w:styleId="cm-operator">
+    <w:name w:val="cm-operator"/>
+    <w:basedOn w:val="Carpredefinitoparagrafo"/>
+    <w:rsid w:val="00AA0F00"/>
+  </w:style>
+  <w:style w:type="character" w:customStyle="1" w:styleId="cm-variable-2">
+    <w:name w:val="cm-variable-2"/>
+    <w:basedOn w:val="Carpredefinitoparagrafo"/>
+    <w:rsid w:val="00AA0F00"/>
+  </w:style>
+  <w:style w:type="character" w:customStyle="1" w:styleId="cm-string">
+    <w:name w:val="cm-string"/>
+    <w:basedOn w:val="Carpredefinitoparagrafo"/>
+    <w:rsid w:val="00AA0F00"/>
+  </w:style>
+  <w:style w:type="character" w:customStyle="1" w:styleId="cm-punctuation">
+    <w:name w:val="cm-punctuation"/>
+    <w:basedOn w:val="Carpredefinitoparagrafo"/>
+    <w:rsid w:val="00AA0F00"/>
+  </w:style>
+  <w:style w:type="paragraph" w:styleId="Paragrafoelenco">
+    <w:name w:val="List Paragraph"/>
+    <w:basedOn w:val="Normale"/>
+    <w:uiPriority w:val="34"/>
+    <w:qFormat/>
+    <w:rsid w:val="00AA0F00"/>
+    <w:pPr>
+      <w:ind w:left="720"/>
+      <w:contextualSpacing/>
+    </w:pPr>
+  </w:style>
+  <w:style w:type="character" w:customStyle="1" w:styleId="cm-builtin">
+    <w:name w:val="cm-builtin"/>
+    <w:basedOn w:val="Carpredefinitoparagrafo"/>
+    <w:rsid w:val="00344766"/>
+  </w:style>
+  <w:style w:type="character" w:customStyle="1" w:styleId="cm-bracket">
+    <w:name w:val="cm-bracket"/>
+    <w:basedOn w:val="Carpredefinitoparagrafo"/>
+    <w:rsid w:val="00344766"/>
+  </w:style>
+  <w:style w:type="character" w:customStyle="1" w:styleId="cm-number">
+    <w:name w:val="cm-number"/>
+    <w:basedOn w:val="Carpredefinitoparagrafo"/>
+    <w:rsid w:val="00344766"/>
+  </w:style>
 </w:styles>
 </file>
 

</xml_diff>

<commit_message>
Add queries 4, 5 and 6
</commit_message>
<xml_diff>
--- a/db-university.docx
+++ b/db-university.docx
@@ -392,27 +392,7 @@
           <w:szCs w:val="20"/>
           <w:lang w:eastAsia="it-IT"/>
         </w:rPr>
-        <w:t xml:space="preserve"> `</w:t>
-      </w:r>
-      <w:proofErr w:type="spellStart"/>
-      <w:r>
-        <w:rPr>
-          <w:rFonts w:ascii="Courier New" w:eastAsia="Times New Roman" w:hAnsi="Courier New" w:cs="Courier New"/>
-          <w:sz w:val="20"/>
-          <w:szCs w:val="20"/>
-          <w:lang w:eastAsia="it-IT"/>
-        </w:rPr>
-        <w:t>courses</w:t>
-      </w:r>
-      <w:proofErr w:type="spellEnd"/>
-      <w:r>
-        <w:rPr>
-          <w:rFonts w:ascii="Courier New" w:eastAsia="Times New Roman" w:hAnsi="Courier New" w:cs="Courier New"/>
-          <w:sz w:val="20"/>
-          <w:szCs w:val="20"/>
-          <w:lang w:eastAsia="it-IT"/>
-        </w:rPr>
-        <w:t xml:space="preserve">` </w:t>
+        <w:t xml:space="preserve"> `courses` </w:t>
       </w:r>
       <w:r>
         <w:rPr>
@@ -431,27 +411,7 @@
           <w:szCs w:val="20"/>
           <w:lang w:eastAsia="it-IT"/>
         </w:rPr>
-        <w:t xml:space="preserve"> `</w:t>
-      </w:r>
-      <w:proofErr w:type="spellStart"/>
-      <w:r>
-        <w:rPr>
-          <w:rFonts w:ascii="Courier New" w:eastAsia="Times New Roman" w:hAnsi="Courier New" w:cs="Courier New"/>
-          <w:sz w:val="20"/>
-          <w:szCs w:val="20"/>
-          <w:lang w:eastAsia="it-IT"/>
-        </w:rPr>
-        <w:t>cfu</w:t>
-      </w:r>
-      <w:proofErr w:type="spellEnd"/>
-      <w:r>
-        <w:rPr>
-          <w:rFonts w:ascii="Courier New" w:eastAsia="Times New Roman" w:hAnsi="Courier New" w:cs="Courier New"/>
-          <w:sz w:val="20"/>
-          <w:szCs w:val="20"/>
-          <w:lang w:eastAsia="it-IT"/>
-        </w:rPr>
-        <w:t xml:space="preserve">` &gt; 10; </w:t>
+        <w:t xml:space="preserve"> `cfu` &gt; 10; </w:t>
       </w:r>
     </w:p>
     <w:p>
@@ -656,8 +616,6 @@
         </w:rPr>
         <w:t>Oppure (generalizzando senza anni bisestili):</w:t>
       </w:r>
-      <w:bookmarkStart w:id="0" w:name="_GoBack"/>
-      <w:bookmarkEnd w:id="0"/>
     </w:p>
     <w:p>
       <w:pPr>
@@ -839,6 +797,162 @@
     </w:p>
     <w:p>
       <w:pPr>
+        <w:pStyle w:val="Paragrafoelenco"/>
+        <w:spacing w:after="0" w:line="240" w:lineRule="auto"/>
+        <w:ind w:left="480"/>
+        <w:rPr>
+          <w:rFonts w:ascii="Courier New" w:eastAsia="Times New Roman" w:hAnsi="Courier New" w:cs="Courier New"/>
+          <w:sz w:val="20"/>
+          <w:szCs w:val="20"/>
+          <w:lang w:eastAsia="it-IT"/>
+        </w:rPr>
+      </w:pPr>
+      <w:r>
+        <w:rPr>
+          <w:rFonts w:ascii="Courier New" w:eastAsia="Times New Roman" w:hAnsi="Courier New" w:cs="Courier New"/>
+          <w:sz w:val="20"/>
+          <w:szCs w:val="20"/>
+          <w:u w:val="single"/>
+          <w:lang w:eastAsia="it-IT"/>
+        </w:rPr>
+        <w:t>SELECT</w:t>
+      </w:r>
+      <w:r>
+        <w:rPr>
+          <w:rFonts w:ascii="Courier New" w:eastAsia="Times New Roman" w:hAnsi="Courier New" w:cs="Courier New"/>
+          <w:sz w:val="20"/>
+          <w:szCs w:val="20"/>
+          <w:lang w:eastAsia="it-IT"/>
+        </w:rPr>
+        <w:t xml:space="preserve"> * </w:t>
+      </w:r>
+      <w:r>
+        <w:rPr>
+          <w:rFonts w:ascii="Courier New" w:eastAsia="Times New Roman" w:hAnsi="Courier New" w:cs="Courier New"/>
+          <w:sz w:val="20"/>
+          <w:szCs w:val="20"/>
+          <w:u w:val="single"/>
+          <w:lang w:eastAsia="it-IT"/>
+        </w:rPr>
+        <w:t>FROM</w:t>
+      </w:r>
+      <w:r>
+        <w:rPr>
+          <w:rFonts w:ascii="Courier New" w:eastAsia="Times New Roman" w:hAnsi="Courier New" w:cs="Courier New"/>
+          <w:sz w:val="20"/>
+          <w:szCs w:val="20"/>
+          <w:lang w:eastAsia="it-IT"/>
+        </w:rPr>
+        <w:t xml:space="preserve"> `courses` </w:t>
+      </w:r>
+      <w:r>
+        <w:rPr>
+          <w:rFonts w:ascii="Courier New" w:eastAsia="Times New Roman" w:hAnsi="Courier New" w:cs="Courier New"/>
+          <w:sz w:val="20"/>
+          <w:szCs w:val="20"/>
+          <w:u w:val="single"/>
+          <w:lang w:eastAsia="it-IT"/>
+        </w:rPr>
+        <w:t>WHERE</w:t>
+      </w:r>
+      <w:r>
+        <w:rPr>
+          <w:rFonts w:ascii="Courier New" w:eastAsia="Times New Roman" w:hAnsi="Courier New" w:cs="Courier New"/>
+          <w:sz w:val="20"/>
+          <w:szCs w:val="20"/>
+          <w:lang w:eastAsia="it-IT"/>
+        </w:rPr>
+        <w:t xml:space="preserve"> (`</w:t>
+      </w:r>
+      <w:proofErr w:type="spellStart"/>
+      <w:r>
+        <w:rPr>
+          <w:rFonts w:ascii="Courier New" w:eastAsia="Times New Roman" w:hAnsi="Courier New" w:cs="Courier New"/>
+          <w:sz w:val="20"/>
+          <w:szCs w:val="20"/>
+          <w:lang w:eastAsia="it-IT"/>
+        </w:rPr>
+        <w:t>period</w:t>
+      </w:r>
+      <w:proofErr w:type="spellEnd"/>
+      <w:r>
+        <w:rPr>
+          <w:rFonts w:ascii="Courier New" w:eastAsia="Times New Roman" w:hAnsi="Courier New" w:cs="Courier New"/>
+          <w:sz w:val="20"/>
+          <w:szCs w:val="20"/>
+          <w:lang w:eastAsia="it-IT"/>
+        </w:rPr>
+        <w:t xml:space="preserve">` </w:t>
+      </w:r>
+      <w:r>
+        <w:rPr>
+          <w:rFonts w:ascii="Courier New" w:eastAsia="Times New Roman" w:hAnsi="Courier New" w:cs="Courier New"/>
+          <w:sz w:val="20"/>
+          <w:szCs w:val="20"/>
+          <w:u w:val="single"/>
+          <w:lang w:eastAsia="it-IT"/>
+        </w:rPr>
+        <w:t>LIKE</w:t>
+      </w:r>
+      <w:r>
+        <w:rPr>
+          <w:rFonts w:ascii="Courier New" w:eastAsia="Times New Roman" w:hAnsi="Courier New" w:cs="Courier New"/>
+          <w:sz w:val="20"/>
+          <w:szCs w:val="20"/>
+          <w:lang w:eastAsia="it-IT"/>
+        </w:rPr>
+        <w:t xml:space="preserve"> 'I s%' </w:t>
+      </w:r>
+      <w:r>
+        <w:rPr>
+          <w:rFonts w:ascii="Courier New" w:eastAsia="Times New Roman" w:hAnsi="Courier New" w:cs="Courier New"/>
+          <w:sz w:val="20"/>
+          <w:szCs w:val="20"/>
+          <w:u w:val="single"/>
+          <w:lang w:eastAsia="it-IT"/>
+        </w:rPr>
+        <w:t>AND</w:t>
+      </w:r>
+      <w:r>
+        <w:rPr>
+          <w:rFonts w:ascii="Courier New" w:eastAsia="Times New Roman" w:hAnsi="Courier New" w:cs="Courier New"/>
+          <w:sz w:val="20"/>
+          <w:szCs w:val="20"/>
+          <w:lang w:eastAsia="it-IT"/>
+        </w:rPr>
+        <w:t xml:space="preserve"> `</w:t>
+      </w:r>
+      <w:proofErr w:type="spellStart"/>
+      <w:r>
+        <w:rPr>
+          <w:rFonts w:ascii="Courier New" w:eastAsia="Times New Roman" w:hAnsi="Courier New" w:cs="Courier New"/>
+          <w:sz w:val="20"/>
+          <w:szCs w:val="20"/>
+          <w:lang w:eastAsia="it-IT"/>
+        </w:rPr>
+        <w:t>year</w:t>
+      </w:r>
+      <w:proofErr w:type="spellEnd"/>
+      <w:r>
+        <w:rPr>
+          <w:rFonts w:ascii="Courier New" w:eastAsia="Times New Roman" w:hAnsi="Courier New" w:cs="Courier New"/>
+          <w:sz w:val="20"/>
+          <w:szCs w:val="20"/>
+          <w:lang w:eastAsia="it-IT"/>
+        </w:rPr>
+        <w:t xml:space="preserve">` = 1); </w:t>
+      </w:r>
+    </w:p>
+    <w:p>
+      <w:pPr>
+        <w:ind w:left="480"/>
+        <w:rPr>
+          <w:iCs/>
+        </w:rPr>
+      </w:pPr>
+    </w:p>
+    <w:p>
+      <w:pPr>
         <w:rPr>
           <w:i/>
           <w:iCs/>
@@ -869,6 +983,146 @@
     </w:p>
     <w:p>
       <w:pPr>
+        <w:pStyle w:val="Paragrafoelenco"/>
+        <w:spacing w:after="0" w:line="240" w:lineRule="auto"/>
+        <w:ind w:left="480"/>
+        <w:rPr>
+          <w:rFonts w:ascii="Courier New" w:eastAsia="Times New Roman" w:hAnsi="Courier New" w:cs="Courier New"/>
+          <w:sz w:val="20"/>
+          <w:szCs w:val="20"/>
+          <w:lang w:eastAsia="it-IT"/>
+        </w:rPr>
+      </w:pPr>
+      <w:r>
+        <w:rPr>
+          <w:rFonts w:ascii="Courier New" w:eastAsia="Times New Roman" w:hAnsi="Courier New" w:cs="Courier New"/>
+          <w:sz w:val="20"/>
+          <w:szCs w:val="20"/>
+          <w:u w:val="single"/>
+          <w:lang w:eastAsia="it-IT"/>
+        </w:rPr>
+        <w:t>SELECT</w:t>
+      </w:r>
+      <w:r>
+        <w:rPr>
+          <w:rFonts w:ascii="Courier New" w:eastAsia="Times New Roman" w:hAnsi="Courier New" w:cs="Courier New"/>
+          <w:sz w:val="20"/>
+          <w:szCs w:val="20"/>
+          <w:lang w:eastAsia="it-IT"/>
+        </w:rPr>
+        <w:t xml:space="preserve"> * </w:t>
+      </w:r>
+      <w:r>
+        <w:rPr>
+          <w:rFonts w:ascii="Courier New" w:eastAsia="Times New Roman" w:hAnsi="Courier New" w:cs="Courier New"/>
+          <w:sz w:val="20"/>
+          <w:szCs w:val="20"/>
+          <w:u w:val="single"/>
+          <w:lang w:eastAsia="it-IT"/>
+        </w:rPr>
+        <w:t>FROM</w:t>
+      </w:r>
+      <w:r>
+        <w:rPr>
+          <w:rFonts w:ascii="Courier New" w:eastAsia="Times New Roman" w:hAnsi="Courier New" w:cs="Courier New"/>
+          <w:sz w:val="20"/>
+          <w:szCs w:val="20"/>
+          <w:lang w:eastAsia="it-IT"/>
+        </w:rPr>
+        <w:t xml:space="preserve"> `</w:t>
+      </w:r>
+      <w:proofErr w:type="spellStart"/>
+      <w:r>
+        <w:rPr>
+          <w:rFonts w:ascii="Courier New" w:eastAsia="Times New Roman" w:hAnsi="Courier New" w:cs="Courier New"/>
+          <w:sz w:val="20"/>
+          <w:szCs w:val="20"/>
+          <w:lang w:eastAsia="it-IT"/>
+        </w:rPr>
+        <w:t>exams</w:t>
+      </w:r>
+      <w:proofErr w:type="spellEnd"/>
+      <w:r>
+        <w:rPr>
+          <w:rFonts w:ascii="Courier New" w:eastAsia="Times New Roman" w:hAnsi="Courier New" w:cs="Courier New"/>
+          <w:sz w:val="20"/>
+          <w:szCs w:val="20"/>
+          <w:lang w:eastAsia="it-IT"/>
+        </w:rPr>
+        <w:t xml:space="preserve">` </w:t>
+      </w:r>
+    </w:p>
+    <w:p>
+      <w:pPr>
+        <w:pStyle w:val="Paragrafoelenco"/>
+        <w:spacing w:after="0" w:line="240" w:lineRule="auto"/>
+        <w:ind w:left="480"/>
+        <w:rPr>
+          <w:rFonts w:ascii="Courier New" w:eastAsia="Times New Roman" w:hAnsi="Courier New" w:cs="Courier New"/>
+          <w:sz w:val="20"/>
+          <w:szCs w:val="20"/>
+          <w:lang w:eastAsia="it-IT"/>
+        </w:rPr>
+      </w:pPr>
+      <w:r>
+        <w:rPr>
+          <w:rFonts w:ascii="Courier New" w:eastAsia="Times New Roman" w:hAnsi="Courier New" w:cs="Courier New"/>
+          <w:sz w:val="20"/>
+          <w:szCs w:val="20"/>
+          <w:u w:val="single"/>
+          <w:lang w:eastAsia="it-IT"/>
+        </w:rPr>
+        <w:t>WHERE</w:t>
+      </w:r>
+      <w:r>
+        <w:rPr>
+          <w:rFonts w:ascii="Courier New" w:eastAsia="Times New Roman" w:hAnsi="Courier New" w:cs="Courier New"/>
+          <w:sz w:val="20"/>
+          <w:szCs w:val="20"/>
+          <w:lang w:eastAsia="it-IT"/>
+        </w:rPr>
+        <w:t xml:space="preserve"> (`hour` &gt; '14:00:00' </w:t>
+      </w:r>
+      <w:r>
+        <w:rPr>
+          <w:rFonts w:ascii="Courier New" w:eastAsia="Times New Roman" w:hAnsi="Courier New" w:cs="Courier New"/>
+          <w:sz w:val="20"/>
+          <w:szCs w:val="20"/>
+          <w:u w:val="single"/>
+          <w:lang w:eastAsia="it-IT"/>
+        </w:rPr>
+        <w:t>AND</w:t>
+      </w:r>
+      <w:r>
+        <w:rPr>
+          <w:rFonts w:ascii="Courier New" w:eastAsia="Times New Roman" w:hAnsi="Courier New" w:cs="Courier New"/>
+          <w:sz w:val="20"/>
+          <w:szCs w:val="20"/>
+          <w:lang w:eastAsia="it-IT"/>
+        </w:rPr>
+        <w:t xml:space="preserve"> `date` = '2020-06-20'); </w:t>
+      </w:r>
+    </w:p>
+    <w:p>
+      <w:pPr>
+        <w:ind w:left="480"/>
+        <w:rPr>
+          <w:i/>
+          <w:iCs/>
+        </w:rPr>
+      </w:pPr>
+    </w:p>
+    <w:p>
+      <w:pPr>
+        <w:ind w:left="480"/>
+        <w:rPr>
+          <w:i/>
+          <w:iCs/>
+        </w:rPr>
+      </w:pPr>
+    </w:p>
+    <w:p>
+      <w:pPr>
         <w:numPr>
           <w:ilvl w:val="0"/>
           <w:numId w:val="1"/>
@@ -891,11 +1145,126 @@
     </w:p>
     <w:p>
       <w:pPr>
-        <w:rPr>
-          <w:i/>
-          <w:iCs/>
-        </w:rPr>
-      </w:pPr>
+        <w:pStyle w:val="Paragrafoelenco"/>
+        <w:spacing w:after="0" w:line="240" w:lineRule="auto"/>
+        <w:ind w:left="480"/>
+        <w:rPr>
+          <w:rFonts w:ascii="Courier New" w:eastAsia="Times New Roman" w:hAnsi="Courier New" w:cs="Courier New"/>
+          <w:sz w:val="20"/>
+          <w:szCs w:val="20"/>
+          <w:lang w:eastAsia="it-IT"/>
+        </w:rPr>
+      </w:pPr>
+      <w:r>
+        <w:rPr>
+          <w:rFonts w:ascii="Courier New" w:eastAsia="Times New Roman" w:hAnsi="Courier New" w:cs="Courier New"/>
+          <w:sz w:val="20"/>
+          <w:szCs w:val="20"/>
+          <w:u w:val="single"/>
+          <w:lang w:eastAsia="it-IT"/>
+        </w:rPr>
+        <w:t>SELECT</w:t>
+      </w:r>
+      <w:r>
+        <w:rPr>
+          <w:rFonts w:ascii="Courier New" w:eastAsia="Times New Roman" w:hAnsi="Courier New" w:cs="Courier New"/>
+          <w:sz w:val="20"/>
+          <w:szCs w:val="20"/>
+          <w:lang w:eastAsia="it-IT"/>
+        </w:rPr>
+        <w:t xml:space="preserve"> * </w:t>
+      </w:r>
+      <w:r>
+        <w:rPr>
+          <w:rFonts w:ascii="Courier New" w:eastAsia="Times New Roman" w:hAnsi="Courier New" w:cs="Courier New"/>
+          <w:sz w:val="20"/>
+          <w:szCs w:val="20"/>
+          <w:u w:val="single"/>
+          <w:lang w:eastAsia="it-IT"/>
+        </w:rPr>
+        <w:t>FROM</w:t>
+      </w:r>
+      <w:r>
+        <w:rPr>
+          <w:rFonts w:ascii="Courier New" w:eastAsia="Times New Roman" w:hAnsi="Courier New" w:cs="Courier New"/>
+          <w:sz w:val="20"/>
+          <w:szCs w:val="20"/>
+          <w:lang w:eastAsia="it-IT"/>
+        </w:rPr>
+        <w:t xml:space="preserve"> `</w:t>
+      </w:r>
+      <w:proofErr w:type="spellStart"/>
+      <w:r>
+        <w:rPr>
+          <w:rFonts w:ascii="Courier New" w:eastAsia="Times New Roman" w:hAnsi="Courier New" w:cs="Courier New"/>
+          <w:sz w:val="20"/>
+          <w:szCs w:val="20"/>
+          <w:lang w:eastAsia="it-IT"/>
+        </w:rPr>
+        <w:t>degrees</w:t>
+      </w:r>
+      <w:proofErr w:type="spellEnd"/>
+      <w:r>
+        <w:rPr>
+          <w:rFonts w:ascii="Courier New" w:eastAsia="Times New Roman" w:hAnsi="Courier New" w:cs="Courier New"/>
+          <w:sz w:val="20"/>
+          <w:szCs w:val="20"/>
+          <w:lang w:eastAsia="it-IT"/>
+        </w:rPr>
+        <w:t xml:space="preserve">` </w:t>
+      </w:r>
+      <w:r>
+        <w:rPr>
+          <w:rFonts w:ascii="Courier New" w:eastAsia="Times New Roman" w:hAnsi="Courier New" w:cs="Courier New"/>
+          <w:sz w:val="20"/>
+          <w:szCs w:val="20"/>
+          <w:u w:val="single"/>
+          <w:lang w:eastAsia="it-IT"/>
+        </w:rPr>
+        <w:t>WHERE</w:t>
+      </w:r>
+      <w:r>
+        <w:rPr>
+          <w:rFonts w:ascii="Courier New" w:eastAsia="Times New Roman" w:hAnsi="Courier New" w:cs="Courier New"/>
+          <w:sz w:val="20"/>
+          <w:szCs w:val="20"/>
+          <w:lang w:eastAsia="it-IT"/>
+        </w:rPr>
+        <w:t xml:space="preserve"> `</w:t>
+      </w:r>
+      <w:proofErr w:type="spellStart"/>
+      <w:r>
+        <w:rPr>
+          <w:rFonts w:ascii="Courier New" w:eastAsia="Times New Roman" w:hAnsi="Courier New" w:cs="Courier New"/>
+          <w:sz w:val="20"/>
+          <w:szCs w:val="20"/>
+          <w:lang w:eastAsia="it-IT"/>
+        </w:rPr>
+        <w:t>level</w:t>
+      </w:r>
+      <w:proofErr w:type="spellEnd"/>
+      <w:r>
+        <w:rPr>
+          <w:rFonts w:ascii="Courier New" w:eastAsia="Times New Roman" w:hAnsi="Courier New" w:cs="Courier New"/>
+          <w:sz w:val="20"/>
+          <w:szCs w:val="20"/>
+          <w:lang w:eastAsia="it-IT"/>
+        </w:rPr>
+        <w:t xml:space="preserve">` = 'magistrale'; </w:t>
+      </w:r>
+    </w:p>
+    <w:p>
+      <w:pPr>
+        <w:rPr>
+          <w:iCs/>
+        </w:rPr>
+      </w:pPr>
+      <w:r>
+        <w:rPr>
+          <w:iCs/>
+        </w:rPr>
+        <w:br w:type="page"/>
+      </w:r>
     </w:p>
     <w:p>
       <w:pPr>
@@ -908,7 +1277,10 @@
           <w:iCs/>
         </w:rPr>
       </w:pPr>
-      <w:r>
+      <w:bookmarkStart w:id="0" w:name="_GoBack"/>
+      <w:bookmarkEnd w:id="0"/>
+      <w:r>
+        <w:lastRenderedPageBreak/>
         <w:t xml:space="preserve">Da quanti dipartimenti è composta l'università? </w:t>
       </w:r>
       <w:r>

</xml_diff>

<commit_message>
Add querier 7 and 8
</commit_message>
<xml_diff>
--- a/db-university.docx
+++ b/db-university.docx
@@ -131,7 +131,154 @@
           <w:szCs w:val="20"/>
           <w:lang w:eastAsia="it-IT"/>
         </w:rPr>
-        <w:t xml:space="preserve"> '1990-%'; </w:t>
+        <w:t xml:space="preserve"> '1990-%'</w:t>
+      </w:r>
+    </w:p>
+    <w:p>
+      <w:pPr>
+        <w:pStyle w:val="Paragrafoelenco"/>
+        <w:spacing w:after="0" w:line="240" w:lineRule="auto"/>
+        <w:ind w:left="480"/>
+        <w:rPr>
+          <w:rFonts w:ascii="Courier New" w:eastAsia="Times New Roman" w:hAnsi="Courier New" w:cs="Courier New"/>
+          <w:sz w:val="20"/>
+          <w:szCs w:val="20"/>
+          <w:lang w:eastAsia="it-IT"/>
+        </w:rPr>
+      </w:pPr>
+      <w:r>
+        <w:rPr>
+          <w:rStyle w:val="cm-keyword"/>
+          <w:rFonts w:ascii="Courier New" w:hAnsi="Courier New" w:cs="Courier New"/>
+          <w:sz w:val="20"/>
+          <w:szCs w:val="20"/>
+          <w:u w:val="single"/>
+        </w:rPr>
+        <w:t>ORDER</w:t>
+      </w:r>
+      <w:r>
+        <w:rPr>
+          <w:rStyle w:val="CodiceHTML"/>
+          <w:rFonts w:eastAsiaTheme="minorHAnsi"/>
+        </w:rPr>
+        <w:t xml:space="preserve"> </w:t>
+      </w:r>
+      <w:r>
+        <w:rPr>
+          <w:rStyle w:val="cm-keyword"/>
+          <w:rFonts w:ascii="Courier New" w:hAnsi="Courier New" w:cs="Courier New"/>
+          <w:sz w:val="20"/>
+          <w:szCs w:val="20"/>
+          <w:u w:val="single"/>
+        </w:rPr>
+        <w:t>BY</w:t>
+      </w:r>
+      <w:r>
+        <w:rPr>
+          <w:rStyle w:val="CodiceHTML"/>
+          <w:rFonts w:eastAsiaTheme="minorHAnsi"/>
+        </w:rPr>
+        <w:t xml:space="preserve"> </w:t>
+      </w:r>
+      <w:r>
+        <w:rPr>
+          <w:rStyle w:val="cm-variable-2"/>
+          <w:rFonts w:ascii="Courier New" w:hAnsi="Courier New" w:cs="Courier New"/>
+          <w:sz w:val="20"/>
+          <w:szCs w:val="20"/>
+        </w:rPr>
+        <w:t>`</w:t>
+      </w:r>
+      <w:proofErr w:type="spellStart"/>
+      <w:r>
+        <w:rPr>
+          <w:rStyle w:val="cm-variable-2"/>
+          <w:rFonts w:ascii="Courier New" w:hAnsi="Courier New" w:cs="Courier New"/>
+          <w:sz w:val="20"/>
+          <w:szCs w:val="20"/>
+        </w:rPr>
+        <w:t>surname</w:t>
+      </w:r>
+      <w:proofErr w:type="spellEnd"/>
+      <w:r>
+        <w:rPr>
+          <w:rStyle w:val="cm-variable-2"/>
+          <w:rFonts w:ascii="Courier New" w:hAnsi="Courier New" w:cs="Courier New"/>
+          <w:sz w:val="20"/>
+          <w:szCs w:val="20"/>
+        </w:rPr>
+        <w:t>`</w:t>
+      </w:r>
+      <w:r>
+        <w:rPr>
+          <w:rStyle w:val="cm-punctuation"/>
+          <w:rFonts w:ascii="Courier New" w:hAnsi="Courier New" w:cs="Courier New"/>
+          <w:sz w:val="20"/>
+          <w:szCs w:val="20"/>
+        </w:rPr>
+        <w:t>,</w:t>
+      </w:r>
+      <w:r>
+        <w:rPr>
+          <w:rStyle w:val="CodiceHTML"/>
+          <w:rFonts w:eastAsiaTheme="minorHAnsi"/>
+        </w:rPr>
+        <w:t xml:space="preserve"> </w:t>
+      </w:r>
+      <w:r>
+        <w:rPr>
+          <w:rStyle w:val="cm-variable-2"/>
+          <w:rFonts w:ascii="Courier New" w:hAnsi="Courier New" w:cs="Courier New"/>
+          <w:sz w:val="20"/>
+          <w:szCs w:val="20"/>
+        </w:rPr>
+        <w:t>`</w:t>
+      </w:r>
+      <w:proofErr w:type="spellStart"/>
+      <w:r>
+        <w:rPr>
+          <w:rStyle w:val="cm-variable-2"/>
+          <w:rFonts w:ascii="Courier New" w:hAnsi="Courier New" w:cs="Courier New"/>
+          <w:sz w:val="20"/>
+          <w:szCs w:val="20"/>
+        </w:rPr>
+        <w:t>name</w:t>
+      </w:r>
+      <w:proofErr w:type="spellEnd"/>
+      <w:r>
+        <w:rPr>
+          <w:rStyle w:val="cm-variable-2"/>
+          <w:rFonts w:ascii="Courier New" w:hAnsi="Courier New" w:cs="Courier New"/>
+          <w:sz w:val="20"/>
+          <w:szCs w:val="20"/>
+        </w:rPr>
+        <w:t>`</w:t>
+      </w:r>
+      <w:r>
+        <w:rPr>
+          <w:rStyle w:val="CodiceHTML"/>
+          <w:rFonts w:eastAsiaTheme="minorHAnsi"/>
+        </w:rPr>
+        <w:t xml:space="preserve"> </w:t>
+      </w:r>
+      <w:r>
+        <w:rPr>
+          <w:rStyle w:val="cm-keyword"/>
+          <w:rFonts w:ascii="Courier New" w:hAnsi="Courier New" w:cs="Courier New"/>
+          <w:sz w:val="20"/>
+          <w:szCs w:val="20"/>
+          <w:u w:val="single"/>
+        </w:rPr>
+        <w:t>ASC</w:t>
+      </w:r>
+      <w:r>
+        <w:rPr>
+          <w:rFonts w:ascii="Courier New" w:eastAsia="Times New Roman" w:hAnsi="Courier New" w:cs="Courier New"/>
+          <w:sz w:val="20"/>
+          <w:szCs w:val="20"/>
+          <w:lang w:eastAsia="it-IT"/>
+        </w:rPr>
+        <w:t xml:space="preserve">; </w:t>
       </w:r>
     </w:p>
     <w:p>
@@ -296,7 +443,154 @@
           <w:szCs w:val="20"/>
           <w:lang w:eastAsia="it-IT"/>
         </w:rPr>
-        <w:t>1990;</w:t>
+        <w:t>1990</w:t>
+      </w:r>
+    </w:p>
+    <w:p>
+      <w:pPr>
+        <w:pStyle w:val="Paragrafoelenco"/>
+        <w:spacing w:after="0" w:line="240" w:lineRule="auto"/>
+        <w:ind w:left="480"/>
+        <w:rPr>
+          <w:rFonts w:ascii="Courier New" w:eastAsia="Times New Roman" w:hAnsi="Courier New" w:cs="Courier New"/>
+          <w:sz w:val="20"/>
+          <w:szCs w:val="20"/>
+          <w:lang w:eastAsia="it-IT"/>
+        </w:rPr>
+      </w:pPr>
+      <w:r>
+        <w:rPr>
+          <w:rStyle w:val="cm-keyword"/>
+          <w:rFonts w:ascii="Courier New" w:hAnsi="Courier New" w:cs="Courier New"/>
+          <w:sz w:val="20"/>
+          <w:szCs w:val="20"/>
+          <w:u w:val="single"/>
+        </w:rPr>
+        <w:t>ORDER</w:t>
+      </w:r>
+      <w:r>
+        <w:rPr>
+          <w:rStyle w:val="CodiceHTML"/>
+          <w:rFonts w:eastAsiaTheme="minorHAnsi"/>
+        </w:rPr>
+        <w:t xml:space="preserve"> </w:t>
+      </w:r>
+      <w:r>
+        <w:rPr>
+          <w:rStyle w:val="cm-keyword"/>
+          <w:rFonts w:ascii="Courier New" w:hAnsi="Courier New" w:cs="Courier New"/>
+          <w:sz w:val="20"/>
+          <w:szCs w:val="20"/>
+          <w:u w:val="single"/>
+        </w:rPr>
+        <w:t>BY</w:t>
+      </w:r>
+      <w:r>
+        <w:rPr>
+          <w:rStyle w:val="CodiceHTML"/>
+          <w:rFonts w:eastAsiaTheme="minorHAnsi"/>
+        </w:rPr>
+        <w:t xml:space="preserve"> </w:t>
+      </w:r>
+      <w:r>
+        <w:rPr>
+          <w:rStyle w:val="cm-variable-2"/>
+          <w:rFonts w:ascii="Courier New" w:hAnsi="Courier New" w:cs="Courier New"/>
+          <w:sz w:val="20"/>
+          <w:szCs w:val="20"/>
+        </w:rPr>
+        <w:t>`</w:t>
+      </w:r>
+      <w:proofErr w:type="spellStart"/>
+      <w:r>
+        <w:rPr>
+          <w:rStyle w:val="cm-variable-2"/>
+          <w:rFonts w:ascii="Courier New" w:hAnsi="Courier New" w:cs="Courier New"/>
+          <w:sz w:val="20"/>
+          <w:szCs w:val="20"/>
+        </w:rPr>
+        <w:t>surname</w:t>
+      </w:r>
+      <w:proofErr w:type="spellEnd"/>
+      <w:r>
+        <w:rPr>
+          <w:rStyle w:val="cm-variable-2"/>
+          <w:rFonts w:ascii="Courier New" w:hAnsi="Courier New" w:cs="Courier New"/>
+          <w:sz w:val="20"/>
+          <w:szCs w:val="20"/>
+        </w:rPr>
+        <w:t>`</w:t>
+      </w:r>
+      <w:r>
+        <w:rPr>
+          <w:rStyle w:val="cm-punctuation"/>
+          <w:rFonts w:ascii="Courier New" w:hAnsi="Courier New" w:cs="Courier New"/>
+          <w:sz w:val="20"/>
+          <w:szCs w:val="20"/>
+        </w:rPr>
+        <w:t>,</w:t>
+      </w:r>
+      <w:r>
+        <w:rPr>
+          <w:rStyle w:val="CodiceHTML"/>
+          <w:rFonts w:eastAsiaTheme="minorHAnsi"/>
+        </w:rPr>
+        <w:t xml:space="preserve"> </w:t>
+      </w:r>
+      <w:r>
+        <w:rPr>
+          <w:rStyle w:val="cm-variable-2"/>
+          <w:rFonts w:ascii="Courier New" w:hAnsi="Courier New" w:cs="Courier New"/>
+          <w:sz w:val="20"/>
+          <w:szCs w:val="20"/>
+        </w:rPr>
+        <w:t>`</w:t>
+      </w:r>
+      <w:proofErr w:type="spellStart"/>
+      <w:r>
+        <w:rPr>
+          <w:rStyle w:val="cm-variable-2"/>
+          <w:rFonts w:ascii="Courier New" w:hAnsi="Courier New" w:cs="Courier New"/>
+          <w:sz w:val="20"/>
+          <w:szCs w:val="20"/>
+        </w:rPr>
+        <w:t>name</w:t>
+      </w:r>
+      <w:proofErr w:type="spellEnd"/>
+      <w:r>
+        <w:rPr>
+          <w:rStyle w:val="cm-variable-2"/>
+          <w:rFonts w:ascii="Courier New" w:hAnsi="Courier New" w:cs="Courier New"/>
+          <w:sz w:val="20"/>
+          <w:szCs w:val="20"/>
+        </w:rPr>
+        <w:t>`</w:t>
+      </w:r>
+      <w:r>
+        <w:rPr>
+          <w:rStyle w:val="CodiceHTML"/>
+          <w:rFonts w:eastAsiaTheme="minorHAnsi"/>
+        </w:rPr>
+        <w:t xml:space="preserve"> </w:t>
+      </w:r>
+      <w:r>
+        <w:rPr>
+          <w:rStyle w:val="cm-keyword"/>
+          <w:rFonts w:ascii="Courier New" w:hAnsi="Courier New" w:cs="Courier New"/>
+          <w:sz w:val="20"/>
+          <w:szCs w:val="20"/>
+          <w:u w:val="single"/>
+        </w:rPr>
+        <w:t>ASC</w:t>
+      </w:r>
+      <w:r>
+        <w:rPr>
+          <w:rFonts w:ascii="Courier New" w:eastAsia="Times New Roman" w:hAnsi="Courier New" w:cs="Courier New"/>
+          <w:sz w:val="20"/>
+          <w:szCs w:val="20"/>
+          <w:lang w:eastAsia="it-IT"/>
+        </w:rPr>
+        <w:t>;</w:t>
       </w:r>
       <w:r>
         <w:rPr>
@@ -411,7 +705,123 @@
           <w:szCs w:val="20"/>
           <w:lang w:eastAsia="it-IT"/>
         </w:rPr>
-        <w:t xml:space="preserve"> `cfu` &gt; 10; </w:t>
+        <w:t xml:space="preserve"> `cfu` &gt; 10</w:t>
+      </w:r>
+      <w:r>
+        <w:rPr>
+          <w:rFonts w:ascii="Courier New" w:eastAsia="Times New Roman" w:hAnsi="Courier New" w:cs="Courier New"/>
+          <w:sz w:val="20"/>
+          <w:szCs w:val="20"/>
+          <w:lang w:eastAsia="it-IT"/>
+        </w:rPr>
+        <w:t xml:space="preserve"> </w:t>
+      </w:r>
+    </w:p>
+    <w:p>
+      <w:pPr>
+        <w:pStyle w:val="Paragrafoelenco"/>
+        <w:spacing w:after="0" w:line="240" w:lineRule="auto"/>
+        <w:ind w:left="480"/>
+        <w:rPr>
+          <w:rFonts w:ascii="Courier New" w:eastAsia="Times New Roman" w:hAnsi="Courier New" w:cs="Courier New"/>
+          <w:sz w:val="20"/>
+          <w:szCs w:val="20"/>
+          <w:lang w:eastAsia="it-IT"/>
+        </w:rPr>
+      </w:pPr>
+      <w:r>
+        <w:rPr>
+          <w:rStyle w:val="cm-keyword"/>
+          <w:rFonts w:ascii="Courier New" w:hAnsi="Courier New" w:cs="Courier New"/>
+          <w:sz w:val="20"/>
+          <w:szCs w:val="20"/>
+          <w:u w:val="single"/>
+        </w:rPr>
+        <w:t>ORDER</w:t>
+      </w:r>
+      <w:r>
+        <w:rPr>
+          <w:rStyle w:val="CodiceHTML"/>
+          <w:rFonts w:eastAsiaTheme="minorHAnsi"/>
+        </w:rPr>
+        <w:t xml:space="preserve"> </w:t>
+      </w:r>
+      <w:r>
+        <w:rPr>
+          <w:rStyle w:val="cm-keyword"/>
+          <w:rFonts w:ascii="Courier New" w:hAnsi="Courier New" w:cs="Courier New"/>
+          <w:sz w:val="20"/>
+          <w:szCs w:val="20"/>
+          <w:u w:val="single"/>
+        </w:rPr>
+        <w:t>BY</w:t>
+      </w:r>
+      <w:r>
+        <w:rPr>
+          <w:rStyle w:val="CodiceHTML"/>
+          <w:rFonts w:eastAsiaTheme="minorHAnsi"/>
+        </w:rPr>
+        <w:t xml:space="preserve"> </w:t>
+      </w:r>
+      <w:r>
+        <w:rPr>
+          <w:rStyle w:val="cm-variable-2"/>
+          <w:rFonts w:ascii="Courier New" w:hAnsi="Courier New" w:cs="Courier New"/>
+          <w:sz w:val="20"/>
+          <w:szCs w:val="20"/>
+        </w:rPr>
+        <w:t>`degree_id`</w:t>
+      </w:r>
+      <w:r>
+        <w:rPr>
+          <w:rStyle w:val="cm-punctuation"/>
+          <w:rFonts w:ascii="Courier New" w:hAnsi="Courier New" w:cs="Courier New"/>
+          <w:sz w:val="20"/>
+          <w:szCs w:val="20"/>
+        </w:rPr>
+        <w:t>,</w:t>
+      </w:r>
+      <w:r>
+        <w:rPr>
+          <w:rStyle w:val="CodiceHTML"/>
+          <w:rFonts w:eastAsiaTheme="minorHAnsi"/>
+        </w:rPr>
+        <w:t xml:space="preserve"> </w:t>
+      </w:r>
+      <w:r>
+        <w:rPr>
+          <w:rStyle w:val="cm-variable-2"/>
+          <w:rFonts w:ascii="Courier New" w:hAnsi="Courier New" w:cs="Courier New"/>
+          <w:sz w:val="20"/>
+          <w:szCs w:val="20"/>
+        </w:rPr>
+        <w:t>`cfu`</w:t>
+      </w:r>
+      <w:r>
+        <w:rPr>
+          <w:rStyle w:val="CodiceHTML"/>
+          <w:rFonts w:eastAsiaTheme="minorHAnsi"/>
+        </w:rPr>
+        <w:t xml:space="preserve"> </w:t>
+      </w:r>
+      <w:r>
+        <w:rPr>
+          <w:rStyle w:val="cm-keyword"/>
+          <w:rFonts w:ascii="Courier New" w:hAnsi="Courier New" w:cs="Courier New"/>
+          <w:sz w:val="20"/>
+          <w:szCs w:val="20"/>
+          <w:u w:val="single"/>
+        </w:rPr>
+        <w:t>ASC</w:t>
+      </w:r>
+      <w:r>
+        <w:rPr>
+          <w:rFonts w:ascii="Courier New" w:eastAsia="Times New Roman" w:hAnsi="Courier New" w:cs="Courier New"/>
+          <w:sz w:val="20"/>
+          <w:szCs w:val="20"/>
+          <w:lang w:eastAsia="it-IT"/>
+        </w:rPr>
+        <w:t xml:space="preserve">; </w:t>
       </w:r>
     </w:p>
     <w:p>
@@ -540,6 +950,7 @@
           <w:lang w:eastAsia="it-IT"/>
         </w:rPr>
       </w:pPr>
+      <w:proofErr w:type="gramStart"/>
       <w:r>
         <w:rPr>
           <w:rFonts w:ascii="Courier New" w:eastAsia="Times New Roman" w:hAnsi="Courier New" w:cs="Courier New"/>
@@ -559,6 +970,7 @@
         </w:rPr>
         <w:t>(</w:t>
       </w:r>
+      <w:proofErr w:type="gramEnd"/>
       <w:r>
         <w:rPr>
           <w:rFonts w:ascii="Courier New" w:eastAsia="Times New Roman" w:hAnsi="Courier New" w:cs="Courier New"/>
@@ -595,26 +1007,7 @@
           <w:szCs w:val="20"/>
           <w:lang w:eastAsia="it-IT"/>
         </w:rPr>
-        <w:t xml:space="preserve">()) &gt; 30; </w:t>
-      </w:r>
-    </w:p>
-    <w:p>
-      <w:pPr>
-        <w:ind w:left="480"/>
-      </w:pPr>
-    </w:p>
-    <w:p>
-      <w:pPr>
-        <w:ind w:left="480"/>
-        <w:rPr>
-          <w:i/>
-        </w:rPr>
-      </w:pPr>
-      <w:r>
-        <w:rPr>
-          <w:i/>
-        </w:rPr>
-        <w:t>Oppure (generalizzando senza anni bisestili):</w:t>
+        <w:t>()) &gt; 30</w:t>
       </w:r>
     </w:p>
     <w:p>
@@ -631,88 +1024,168 @@
       </w:pPr>
       <w:r>
         <w:rPr>
-          <w:rFonts w:ascii="Courier New" w:eastAsia="Times New Roman" w:hAnsi="Courier New" w:cs="Courier New"/>
-          <w:sz w:val="20"/>
-          <w:szCs w:val="20"/>
-          <w:u w:val="single"/>
-          <w:lang w:eastAsia="it-IT"/>
-        </w:rPr>
-        <w:t>SELECT</w:t>
-      </w:r>
-      <w:r>
-        <w:rPr>
-          <w:rFonts w:ascii="Courier New" w:eastAsia="Times New Roman" w:hAnsi="Courier New" w:cs="Courier New"/>
-          <w:sz w:val="20"/>
-          <w:szCs w:val="20"/>
-          <w:lang w:eastAsia="it-IT"/>
-        </w:rPr>
-        <w:t xml:space="preserve"> * </w:t>
-      </w:r>
-      <w:r>
-        <w:rPr>
-          <w:rFonts w:ascii="Courier New" w:eastAsia="Times New Roman" w:hAnsi="Courier New" w:cs="Courier New"/>
-          <w:sz w:val="20"/>
-          <w:szCs w:val="20"/>
-          <w:u w:val="single"/>
-          <w:lang w:eastAsia="it-IT"/>
-        </w:rPr>
-        <w:t>FROM</w:t>
-      </w:r>
-      <w:r>
-        <w:rPr>
-          <w:rFonts w:ascii="Courier New" w:eastAsia="Times New Roman" w:hAnsi="Courier New" w:cs="Courier New"/>
-          <w:sz w:val="20"/>
-          <w:szCs w:val="20"/>
-          <w:lang w:eastAsia="it-IT"/>
-        </w:rPr>
-        <w:t xml:space="preserve"> </w:t>
-      </w:r>
-      <w:r>
-        <w:rPr>
-          <w:rFonts w:ascii="Courier New" w:eastAsia="Times New Roman" w:hAnsi="Courier New" w:cs="Courier New"/>
-          <w:sz w:val="20"/>
-          <w:szCs w:val="20"/>
-          <w:lang w:eastAsia="it-IT"/>
+          <w:rStyle w:val="cm-keyword"/>
+          <w:rFonts w:ascii="Courier New" w:hAnsi="Courier New" w:cs="Courier New"/>
+          <w:sz w:val="20"/>
+          <w:szCs w:val="20"/>
+          <w:u w:val="single"/>
+        </w:rPr>
+        <w:t>ORDER</w:t>
+      </w:r>
+      <w:r>
+        <w:rPr>
+          <w:rStyle w:val="CodiceHTML"/>
+          <w:rFonts w:eastAsiaTheme="minorHAnsi"/>
+        </w:rPr>
+        <w:t xml:space="preserve"> </w:t>
+      </w:r>
+      <w:r>
+        <w:rPr>
+          <w:rStyle w:val="cm-keyword"/>
+          <w:rFonts w:ascii="Courier New" w:hAnsi="Courier New" w:cs="Courier New"/>
+          <w:sz w:val="20"/>
+          <w:szCs w:val="20"/>
+          <w:u w:val="single"/>
+        </w:rPr>
+        <w:t>BY</w:t>
+      </w:r>
+      <w:r>
+        <w:rPr>
+          <w:rStyle w:val="CodiceHTML"/>
+          <w:rFonts w:eastAsiaTheme="minorHAnsi"/>
+        </w:rPr>
+        <w:t xml:space="preserve"> </w:t>
+      </w:r>
+      <w:r>
+        <w:rPr>
+          <w:rStyle w:val="cm-variable-2"/>
+          <w:rFonts w:ascii="Courier New" w:hAnsi="Courier New" w:cs="Courier New"/>
+          <w:sz w:val="20"/>
+          <w:szCs w:val="20"/>
         </w:rPr>
         <w:t>`</w:t>
       </w:r>
-      <w:r>
-        <w:rPr>
-          <w:rFonts w:ascii="Courier New" w:eastAsia="Times New Roman" w:hAnsi="Courier New" w:cs="Courier New"/>
-          <w:sz w:val="20"/>
-          <w:szCs w:val="20"/>
-          <w:lang w:eastAsia="it-IT"/>
-        </w:rPr>
-        <w:t>students</w:t>
-      </w:r>
-      <w:r>
-        <w:rPr>
-          <w:rFonts w:ascii="Courier New" w:eastAsia="Times New Roman" w:hAnsi="Courier New" w:cs="Courier New"/>
-          <w:sz w:val="20"/>
-          <w:szCs w:val="20"/>
-          <w:lang w:eastAsia="it-IT"/>
-        </w:rPr>
-        <w:t xml:space="preserve">` </w:t>
-      </w:r>
-      <w:r>
-        <w:rPr>
-          <w:rFonts w:ascii="Courier New" w:eastAsia="Times New Roman" w:hAnsi="Courier New" w:cs="Courier New"/>
-          <w:sz w:val="20"/>
-          <w:szCs w:val="20"/>
-          <w:u w:val="single"/>
-          <w:lang w:eastAsia="it-IT"/>
-        </w:rPr>
-        <w:t>WHERE</w:t>
-      </w:r>
-      <w:r>
-        <w:rPr>
-          <w:rFonts w:ascii="Courier New" w:eastAsia="Times New Roman" w:hAnsi="Courier New" w:cs="Courier New"/>
-          <w:sz w:val="20"/>
-          <w:szCs w:val="20"/>
-          <w:lang w:eastAsia="it-IT"/>
-        </w:rPr>
-        <w:t xml:space="preserve"> </w:t>
-      </w:r>
+      <w:proofErr w:type="spellStart"/>
+      <w:r>
+        <w:rPr>
+          <w:rStyle w:val="cm-variable-2"/>
+          <w:rFonts w:ascii="Courier New" w:hAnsi="Courier New" w:cs="Courier New"/>
+          <w:sz w:val="20"/>
+          <w:szCs w:val="20"/>
+        </w:rPr>
+        <w:t>surname</w:t>
+      </w:r>
+      <w:proofErr w:type="spellEnd"/>
+      <w:r>
+        <w:rPr>
+          <w:rStyle w:val="cm-variable-2"/>
+          <w:rFonts w:ascii="Courier New" w:hAnsi="Courier New" w:cs="Courier New"/>
+          <w:sz w:val="20"/>
+          <w:szCs w:val="20"/>
+        </w:rPr>
+        <w:t>`</w:t>
+      </w:r>
+      <w:r>
+        <w:rPr>
+          <w:rStyle w:val="cm-punctuation"/>
+          <w:rFonts w:ascii="Courier New" w:hAnsi="Courier New" w:cs="Courier New"/>
+          <w:sz w:val="20"/>
+          <w:szCs w:val="20"/>
+        </w:rPr>
+        <w:t>,</w:t>
+      </w:r>
+      <w:r>
+        <w:rPr>
+          <w:rStyle w:val="CodiceHTML"/>
+          <w:rFonts w:eastAsiaTheme="minorHAnsi"/>
+        </w:rPr>
+        <w:t xml:space="preserve"> </w:t>
+      </w:r>
+      <w:r>
+        <w:rPr>
+          <w:rStyle w:val="cm-variable-2"/>
+          <w:rFonts w:ascii="Courier New" w:hAnsi="Courier New" w:cs="Courier New"/>
+          <w:sz w:val="20"/>
+          <w:szCs w:val="20"/>
+        </w:rPr>
+        <w:t>`</w:t>
+      </w:r>
+      <w:proofErr w:type="spellStart"/>
+      <w:r>
+        <w:rPr>
+          <w:rStyle w:val="cm-variable-2"/>
+          <w:rFonts w:ascii="Courier New" w:hAnsi="Courier New" w:cs="Courier New"/>
+          <w:sz w:val="20"/>
+          <w:szCs w:val="20"/>
+        </w:rPr>
+        <w:t>name</w:t>
+      </w:r>
+      <w:proofErr w:type="spellEnd"/>
+      <w:r>
+        <w:rPr>
+          <w:rStyle w:val="cm-variable-2"/>
+          <w:rFonts w:ascii="Courier New" w:hAnsi="Courier New" w:cs="Courier New"/>
+          <w:sz w:val="20"/>
+          <w:szCs w:val="20"/>
+        </w:rPr>
+        <w:t>`</w:t>
+      </w:r>
+      <w:r>
+        <w:rPr>
+          <w:rStyle w:val="CodiceHTML"/>
+          <w:rFonts w:eastAsiaTheme="minorHAnsi"/>
+        </w:rPr>
+        <w:t xml:space="preserve"> </w:t>
+      </w:r>
+      <w:r>
+        <w:rPr>
+          <w:rStyle w:val="cm-keyword"/>
+          <w:rFonts w:ascii="Courier New" w:hAnsi="Courier New" w:cs="Courier New"/>
+          <w:sz w:val="20"/>
+          <w:szCs w:val="20"/>
+          <w:u w:val="single"/>
+        </w:rPr>
+        <w:t>ASC</w:t>
+      </w:r>
+      <w:r>
+        <w:rPr>
+          <w:rStyle w:val="cm-punctuation"/>
+          <w:rFonts w:ascii="Courier New" w:hAnsi="Courier New" w:cs="Courier New"/>
+          <w:sz w:val="20"/>
+          <w:szCs w:val="20"/>
+        </w:rPr>
+        <w:t>;</w:t>
+      </w:r>
+      <w:r>
+        <w:rPr>
+          <w:rFonts w:ascii="Courier New" w:eastAsia="Times New Roman" w:hAnsi="Courier New" w:cs="Courier New"/>
+          <w:sz w:val="20"/>
+          <w:szCs w:val="20"/>
+          <w:lang w:eastAsia="it-IT"/>
+        </w:rPr>
+        <w:t xml:space="preserve"> </w:t>
+      </w:r>
+    </w:p>
+    <w:p>
+      <w:pPr>
+        <w:ind w:left="480"/>
+      </w:pPr>
+    </w:p>
+    <w:p>
+      <w:pPr>
+        <w:ind w:left="480"/>
+        <w:rPr>
+          <w:i/>
+        </w:rPr>
+      </w:pPr>
+      <w:r>
+        <w:rPr>
+          <w:i/>
+        </w:rPr>
+        <w:t>Oppure (generalizzando senza anni bisestili):</w:t>
+      </w:r>
+      <w:bookmarkStart w:id="0" w:name="_GoBack"/>
+      <w:bookmarkEnd w:id="0"/>
     </w:p>
     <w:p>
       <w:pPr>
@@ -726,6 +1199,103 @@
           <w:lang w:eastAsia="it-IT"/>
         </w:rPr>
       </w:pPr>
+      <w:r>
+        <w:rPr>
+          <w:rFonts w:ascii="Courier New" w:eastAsia="Times New Roman" w:hAnsi="Courier New" w:cs="Courier New"/>
+          <w:sz w:val="20"/>
+          <w:szCs w:val="20"/>
+          <w:u w:val="single"/>
+          <w:lang w:eastAsia="it-IT"/>
+        </w:rPr>
+        <w:t>SELECT</w:t>
+      </w:r>
+      <w:r>
+        <w:rPr>
+          <w:rFonts w:ascii="Courier New" w:eastAsia="Times New Roman" w:hAnsi="Courier New" w:cs="Courier New"/>
+          <w:sz w:val="20"/>
+          <w:szCs w:val="20"/>
+          <w:lang w:eastAsia="it-IT"/>
+        </w:rPr>
+        <w:t xml:space="preserve"> * </w:t>
+      </w:r>
+      <w:r>
+        <w:rPr>
+          <w:rFonts w:ascii="Courier New" w:eastAsia="Times New Roman" w:hAnsi="Courier New" w:cs="Courier New"/>
+          <w:sz w:val="20"/>
+          <w:szCs w:val="20"/>
+          <w:u w:val="single"/>
+          <w:lang w:eastAsia="it-IT"/>
+        </w:rPr>
+        <w:t>FROM</w:t>
+      </w:r>
+      <w:r>
+        <w:rPr>
+          <w:rFonts w:ascii="Courier New" w:eastAsia="Times New Roman" w:hAnsi="Courier New" w:cs="Courier New"/>
+          <w:sz w:val="20"/>
+          <w:szCs w:val="20"/>
+          <w:lang w:eastAsia="it-IT"/>
+        </w:rPr>
+        <w:t xml:space="preserve"> </w:t>
+      </w:r>
+      <w:r>
+        <w:rPr>
+          <w:rFonts w:ascii="Courier New" w:eastAsia="Times New Roman" w:hAnsi="Courier New" w:cs="Courier New"/>
+          <w:sz w:val="20"/>
+          <w:szCs w:val="20"/>
+          <w:lang w:eastAsia="it-IT"/>
+        </w:rPr>
+        <w:t>`</w:t>
+      </w:r>
+      <w:r>
+        <w:rPr>
+          <w:rFonts w:ascii="Courier New" w:eastAsia="Times New Roman" w:hAnsi="Courier New" w:cs="Courier New"/>
+          <w:sz w:val="20"/>
+          <w:szCs w:val="20"/>
+          <w:lang w:eastAsia="it-IT"/>
+        </w:rPr>
+        <w:t>students</w:t>
+      </w:r>
+      <w:r>
+        <w:rPr>
+          <w:rFonts w:ascii="Courier New" w:eastAsia="Times New Roman" w:hAnsi="Courier New" w:cs="Courier New"/>
+          <w:sz w:val="20"/>
+          <w:szCs w:val="20"/>
+          <w:lang w:eastAsia="it-IT"/>
+        </w:rPr>
+        <w:t xml:space="preserve">` </w:t>
+      </w:r>
+      <w:r>
+        <w:rPr>
+          <w:rFonts w:ascii="Courier New" w:eastAsia="Times New Roman" w:hAnsi="Courier New" w:cs="Courier New"/>
+          <w:sz w:val="20"/>
+          <w:szCs w:val="20"/>
+          <w:u w:val="single"/>
+          <w:lang w:eastAsia="it-IT"/>
+        </w:rPr>
+        <w:t>WHERE</w:t>
+      </w:r>
+      <w:r>
+        <w:rPr>
+          <w:rFonts w:ascii="Courier New" w:eastAsia="Times New Roman" w:hAnsi="Courier New" w:cs="Courier New"/>
+          <w:sz w:val="20"/>
+          <w:szCs w:val="20"/>
+          <w:lang w:eastAsia="it-IT"/>
+        </w:rPr>
+        <w:t xml:space="preserve"> </w:t>
+      </w:r>
+    </w:p>
+    <w:p>
+      <w:pPr>
+        <w:pStyle w:val="Paragrafoelenco"/>
+        <w:spacing w:after="0" w:line="240" w:lineRule="auto"/>
+        <w:ind w:left="480"/>
+        <w:rPr>
+          <w:rFonts w:ascii="Courier New" w:eastAsia="Times New Roman" w:hAnsi="Courier New" w:cs="Courier New"/>
+          <w:sz w:val="20"/>
+          <w:szCs w:val="20"/>
+          <w:lang w:eastAsia="it-IT"/>
+        </w:rPr>
+      </w:pPr>
       <w:proofErr w:type="gramStart"/>
       <w:r>
         <w:rPr>
@@ -764,7 +1334,89 @@
           <w:szCs w:val="20"/>
           <w:lang w:eastAsia="it-IT"/>
         </w:rPr>
-        <w:t>, `date_of_birth`, CURDATE()) &gt;= 30 * 365;</w:t>
+        <w:t>, `date_of_birth`, CURDATE()) &gt;= 30 * 365</w:t>
+      </w:r>
+    </w:p>
+    <w:p>
+      <w:pPr>
+        <w:pStyle w:val="Paragrafoelenco"/>
+        <w:spacing w:after="0" w:line="240" w:lineRule="auto"/>
+        <w:ind w:left="480"/>
+        <w:rPr>
+          <w:rFonts w:ascii="Courier New" w:eastAsia="Times New Roman" w:hAnsi="Courier New" w:cs="Courier New"/>
+          <w:sz w:val="20"/>
+          <w:szCs w:val="20"/>
+          <w:lang w:eastAsia="it-IT"/>
+        </w:rPr>
+      </w:pPr>
+      <w:r>
+        <w:rPr>
+          <w:rStyle w:val="cm-keyword"/>
+          <w:rFonts w:ascii="Courier New" w:hAnsi="Courier New" w:cs="Courier New"/>
+          <w:sz w:val="20"/>
+          <w:szCs w:val="20"/>
+          <w:u w:val="single"/>
+        </w:rPr>
+        <w:t>ORDER</w:t>
+      </w:r>
+      <w:r>
+        <w:rPr>
+          <w:rStyle w:val="CodiceHTML"/>
+          <w:rFonts w:eastAsiaTheme="minorHAnsi"/>
+        </w:rPr>
+        <w:t xml:space="preserve"> </w:t>
+      </w:r>
+      <w:r>
+        <w:rPr>
+          <w:rStyle w:val="cm-keyword"/>
+          <w:rFonts w:ascii="Courier New" w:hAnsi="Courier New" w:cs="Courier New"/>
+          <w:sz w:val="20"/>
+          <w:szCs w:val="20"/>
+          <w:u w:val="single"/>
+        </w:rPr>
+        <w:t>BY</w:t>
+      </w:r>
+      <w:r>
+        <w:rPr>
+          <w:rStyle w:val="CodiceHTML"/>
+          <w:rFonts w:eastAsiaTheme="minorHAnsi"/>
+        </w:rPr>
+        <w:t xml:space="preserve"> </w:t>
+      </w:r>
+      <w:r>
+        <w:rPr>
+          <w:rStyle w:val="cm-variable-2"/>
+          <w:rFonts w:ascii="Courier New" w:hAnsi="Courier New" w:cs="Courier New"/>
+          <w:sz w:val="20"/>
+          <w:szCs w:val="20"/>
+        </w:rPr>
+        <w:t>`date_of_birth`</w:t>
+      </w:r>
+      <w:r>
+        <w:rPr>
+          <w:rStyle w:val="CodiceHTML"/>
+          <w:rFonts w:eastAsiaTheme="minorHAnsi"/>
+        </w:rPr>
+        <w:t xml:space="preserve"> </w:t>
+      </w:r>
+      <w:r>
+        <w:rPr>
+          <w:rStyle w:val="cm-keyword"/>
+          <w:rFonts w:ascii="Courier New" w:hAnsi="Courier New" w:cs="Courier New"/>
+          <w:sz w:val="20"/>
+          <w:szCs w:val="20"/>
+          <w:u w:val="single"/>
+        </w:rPr>
+        <w:t>ASC</w:t>
+      </w:r>
+      <w:r>
+        <w:rPr>
+          <w:rFonts w:ascii="Courier New" w:eastAsia="Times New Roman" w:hAnsi="Courier New" w:cs="Courier New"/>
+          <w:sz w:val="20"/>
+          <w:szCs w:val="20"/>
+          <w:lang w:eastAsia="it-IT"/>
+        </w:rPr>
+        <w:t>;</w:t>
       </w:r>
     </w:p>
     <w:p>
@@ -1100,7 +1752,89 @@
           <w:szCs w:val="20"/>
           <w:lang w:eastAsia="it-IT"/>
         </w:rPr>
-        <w:t xml:space="preserve"> `date` = '2020-06-20'); </w:t>
+        <w:t xml:space="preserve"> `date` = '2020-06-20')</w:t>
+      </w:r>
+    </w:p>
+    <w:p>
+      <w:pPr>
+        <w:pStyle w:val="Paragrafoelenco"/>
+        <w:spacing w:after="0" w:line="240" w:lineRule="auto"/>
+        <w:ind w:left="480"/>
+        <w:rPr>
+          <w:rFonts w:ascii="Courier New" w:eastAsia="Times New Roman" w:hAnsi="Courier New" w:cs="Courier New"/>
+          <w:sz w:val="20"/>
+          <w:szCs w:val="20"/>
+          <w:lang w:eastAsia="it-IT"/>
+        </w:rPr>
+      </w:pPr>
+      <w:r>
+        <w:rPr>
+          <w:rStyle w:val="cm-keyword"/>
+          <w:rFonts w:ascii="Courier New" w:hAnsi="Courier New" w:cs="Courier New"/>
+          <w:sz w:val="20"/>
+          <w:szCs w:val="20"/>
+          <w:u w:val="single"/>
+        </w:rPr>
+        <w:t>ORDER</w:t>
+      </w:r>
+      <w:r>
+        <w:rPr>
+          <w:rStyle w:val="CodiceHTML"/>
+          <w:rFonts w:eastAsiaTheme="minorHAnsi"/>
+        </w:rPr>
+        <w:t xml:space="preserve"> </w:t>
+      </w:r>
+      <w:r>
+        <w:rPr>
+          <w:rStyle w:val="cm-keyword"/>
+          <w:rFonts w:ascii="Courier New" w:hAnsi="Courier New" w:cs="Courier New"/>
+          <w:sz w:val="20"/>
+          <w:szCs w:val="20"/>
+          <w:u w:val="single"/>
+        </w:rPr>
+        <w:t>BY</w:t>
+      </w:r>
+      <w:r>
+        <w:rPr>
+          <w:rStyle w:val="CodiceHTML"/>
+          <w:rFonts w:eastAsiaTheme="minorHAnsi"/>
+        </w:rPr>
+        <w:t xml:space="preserve"> </w:t>
+      </w:r>
+      <w:r>
+        <w:rPr>
+          <w:rStyle w:val="cm-variable-2"/>
+          <w:rFonts w:ascii="Courier New" w:hAnsi="Courier New" w:cs="Courier New"/>
+          <w:sz w:val="20"/>
+          <w:szCs w:val="20"/>
+        </w:rPr>
+        <w:t>`hour`</w:t>
+      </w:r>
+      <w:r>
+        <w:rPr>
+          <w:rStyle w:val="CodiceHTML"/>
+          <w:rFonts w:eastAsiaTheme="minorHAnsi"/>
+        </w:rPr>
+        <w:t xml:space="preserve"> </w:t>
+      </w:r>
+      <w:r>
+        <w:rPr>
+          <w:rStyle w:val="cm-keyword"/>
+          <w:rFonts w:ascii="Courier New" w:hAnsi="Courier New" w:cs="Courier New"/>
+          <w:sz w:val="20"/>
+          <w:szCs w:val="20"/>
+          <w:u w:val="single"/>
+        </w:rPr>
+        <w:t>ASC</w:t>
+      </w:r>
+      <w:r>
+        <w:rPr>
+          <w:rFonts w:ascii="Courier New" w:eastAsia="Times New Roman" w:hAnsi="Courier New" w:cs="Courier New"/>
+          <w:sz w:val="20"/>
+          <w:szCs w:val="20"/>
+          <w:lang w:eastAsia="it-IT"/>
+        </w:rPr>
+        <w:t>;</w:t>
       </w:r>
     </w:p>
     <w:p>
@@ -1250,7 +1984,105 @@
           <w:szCs w:val="20"/>
           <w:lang w:eastAsia="it-IT"/>
         </w:rPr>
-        <w:t xml:space="preserve">` = 'magistrale'; </w:t>
+        <w:t>` = 'magistrale'</w:t>
+      </w:r>
+      <w:r>
+        <w:rPr>
+          <w:rFonts w:ascii="Courier New" w:eastAsia="Times New Roman" w:hAnsi="Courier New" w:cs="Courier New"/>
+          <w:sz w:val="20"/>
+          <w:szCs w:val="20"/>
+          <w:lang w:eastAsia="it-IT"/>
+        </w:rPr>
+        <w:t xml:space="preserve"> </w:t>
+      </w:r>
+      <w:r>
+        <w:rPr>
+          <w:rStyle w:val="cm-keyword"/>
+          <w:rFonts w:ascii="Courier New" w:hAnsi="Courier New" w:cs="Courier New"/>
+          <w:sz w:val="20"/>
+          <w:szCs w:val="20"/>
+          <w:u w:val="single"/>
+        </w:rPr>
+        <w:t>ORDER</w:t>
+      </w:r>
+      <w:r>
+        <w:rPr>
+          <w:rStyle w:val="CodiceHTML"/>
+          <w:rFonts w:eastAsiaTheme="minorHAnsi"/>
+        </w:rPr>
+        <w:t xml:space="preserve"> </w:t>
+      </w:r>
+      <w:r>
+        <w:rPr>
+          <w:rStyle w:val="cm-keyword"/>
+          <w:rFonts w:ascii="Courier New" w:hAnsi="Courier New" w:cs="Courier New"/>
+          <w:sz w:val="20"/>
+          <w:szCs w:val="20"/>
+          <w:u w:val="single"/>
+        </w:rPr>
+        <w:t>BY</w:t>
+      </w:r>
+      <w:r>
+        <w:rPr>
+          <w:rStyle w:val="CodiceHTML"/>
+          <w:rFonts w:eastAsiaTheme="minorHAnsi"/>
+        </w:rPr>
+        <w:t xml:space="preserve"> </w:t>
+      </w:r>
+      <w:r>
+        <w:rPr>
+          <w:rStyle w:val="cm-variable-2"/>
+          <w:rFonts w:ascii="Courier New" w:hAnsi="Courier New" w:cs="Courier New"/>
+          <w:sz w:val="20"/>
+          <w:szCs w:val="20"/>
+        </w:rPr>
+        <w:t>`</w:t>
+      </w:r>
+      <w:proofErr w:type="spellStart"/>
+      <w:r>
+        <w:rPr>
+          <w:rStyle w:val="cm-variable-2"/>
+          <w:rFonts w:ascii="Courier New" w:hAnsi="Courier New" w:cs="Courier New"/>
+          <w:sz w:val="20"/>
+          <w:szCs w:val="20"/>
+        </w:rPr>
+        <w:t>name</w:t>
+      </w:r>
+      <w:proofErr w:type="spellEnd"/>
+      <w:r>
+        <w:rPr>
+          <w:rStyle w:val="cm-variable-2"/>
+          <w:rFonts w:ascii="Courier New" w:hAnsi="Courier New" w:cs="Courier New"/>
+          <w:sz w:val="20"/>
+          <w:szCs w:val="20"/>
+        </w:rPr>
+        <w:t>`</w:t>
+      </w:r>
+      <w:r>
+        <w:rPr>
+          <w:rStyle w:val="CodiceHTML"/>
+          <w:rFonts w:eastAsiaTheme="minorHAnsi"/>
+        </w:rPr>
+        <w:t xml:space="preserve"> </w:t>
+      </w:r>
+      <w:r>
+        <w:rPr>
+          <w:rStyle w:val="cm-keyword"/>
+          <w:rFonts w:ascii="Courier New" w:hAnsi="Courier New" w:cs="Courier New"/>
+          <w:sz w:val="20"/>
+          <w:szCs w:val="20"/>
+          <w:u w:val="single"/>
+        </w:rPr>
+        <w:t>ASC</w:t>
+      </w:r>
+      <w:r>
+        <w:rPr>
+          <w:rFonts w:ascii="Courier New" w:eastAsia="Times New Roman" w:hAnsi="Courier New" w:cs="Courier New"/>
+          <w:sz w:val="20"/>
+          <w:szCs w:val="20"/>
+          <w:lang w:eastAsia="it-IT"/>
+        </w:rPr>
+        <w:t>;</w:t>
       </w:r>
     </w:p>
     <w:p>
@@ -1277,8 +2109,6 @@
           <w:iCs/>
         </w:rPr>
       </w:pPr>
-      <w:bookmarkStart w:id="0" w:name="_GoBack"/>
-      <w:bookmarkEnd w:id="0"/>
       <w:r>
         <w:lastRenderedPageBreak/>
         <w:t xml:space="preserve">Da quanti dipartimenti è composta l'università? </w:t>
@@ -1289,6 +2119,296 @@
           <w:iCs/>
         </w:rPr>
         <w:t>(12)</w:t>
+      </w:r>
+    </w:p>
+    <w:p>
+      <w:pPr>
+        <w:ind w:left="480"/>
+        <w:rPr>
+          <w:iCs/>
+        </w:rPr>
+      </w:pPr>
+      <w:r>
+        <w:rPr>
+          <w:rStyle w:val="cm-keyword"/>
+          <w:rFonts w:ascii="Courier New" w:hAnsi="Courier New" w:cs="Courier New"/>
+          <w:sz w:val="20"/>
+          <w:szCs w:val="20"/>
+          <w:u w:val="single"/>
+        </w:rPr>
+        <w:t>SELECT</w:t>
+      </w:r>
+      <w:r>
+        <w:rPr>
+          <w:rStyle w:val="cm-keyword"/>
+          <w:rFonts w:ascii="Courier New" w:hAnsi="Courier New" w:cs="Courier New"/>
+          <w:sz w:val="20"/>
+          <w:szCs w:val="20"/>
+        </w:rPr>
+        <w:t xml:space="preserve"> </w:t>
+      </w:r>
+      <w:proofErr w:type="gramStart"/>
+      <w:r>
+        <w:rPr>
+          <w:rStyle w:val="cm-keyword"/>
+          <w:rFonts w:ascii="Courier New" w:hAnsi="Courier New" w:cs="Courier New"/>
+          <w:sz w:val="20"/>
+          <w:szCs w:val="20"/>
+          <w:u w:val="single"/>
+        </w:rPr>
+        <w:t>COUNT</w:t>
+      </w:r>
+      <w:r>
+        <w:rPr>
+          <w:rStyle w:val="cm-bracket"/>
+          <w:rFonts w:ascii="Courier New" w:hAnsi="Courier New" w:cs="Courier New"/>
+          <w:sz w:val="20"/>
+          <w:szCs w:val="20"/>
+        </w:rPr>
+        <w:t>(</w:t>
+      </w:r>
+      <w:proofErr w:type="gramEnd"/>
+      <w:r>
+        <w:rPr>
+          <w:rStyle w:val="cm-variable-2"/>
+          <w:rFonts w:ascii="Courier New" w:hAnsi="Courier New" w:cs="Courier New"/>
+          <w:sz w:val="20"/>
+          <w:szCs w:val="20"/>
+        </w:rPr>
+        <w:t>*</w:t>
+      </w:r>
+      <w:r>
+        <w:rPr>
+          <w:rStyle w:val="cm-bracket"/>
+          <w:rFonts w:ascii="Courier New" w:hAnsi="Courier New" w:cs="Courier New"/>
+          <w:sz w:val="20"/>
+          <w:szCs w:val="20"/>
+        </w:rPr>
+        <w:t>)</w:t>
+      </w:r>
+      <w:r>
+        <w:rPr>
+          <w:rStyle w:val="CodiceHTML"/>
+          <w:rFonts w:eastAsiaTheme="minorHAnsi"/>
+        </w:rPr>
+        <w:t xml:space="preserve"> </w:t>
+      </w:r>
+      <w:r>
+        <w:rPr>
+          <w:rStyle w:val="cm-keyword"/>
+          <w:rFonts w:ascii="Courier New" w:hAnsi="Courier New" w:cs="Courier New"/>
+          <w:sz w:val="20"/>
+          <w:szCs w:val="20"/>
+          <w:u w:val="single"/>
+        </w:rPr>
+        <w:t>FROM</w:t>
+      </w:r>
+      <w:r>
+        <w:rPr>
+          <w:rStyle w:val="CodiceHTML"/>
+          <w:rFonts w:eastAsiaTheme="minorHAnsi"/>
+        </w:rPr>
+        <w:t xml:space="preserve"> </w:t>
+      </w:r>
+      <w:r>
+        <w:rPr>
+          <w:rStyle w:val="cm-variable-2"/>
+          <w:rFonts w:ascii="Courier New" w:hAnsi="Courier New" w:cs="Courier New"/>
+          <w:sz w:val="20"/>
+          <w:szCs w:val="20"/>
+        </w:rPr>
+        <w:t>`</w:t>
+      </w:r>
+      <w:proofErr w:type="spellStart"/>
+      <w:r>
+        <w:rPr>
+          <w:rStyle w:val="cm-variable-2"/>
+          <w:rFonts w:ascii="Courier New" w:hAnsi="Courier New" w:cs="Courier New"/>
+          <w:sz w:val="20"/>
+          <w:szCs w:val="20"/>
+        </w:rPr>
+        <w:t>departments</w:t>
+      </w:r>
+      <w:proofErr w:type="spellEnd"/>
+      <w:r>
+        <w:rPr>
+          <w:rStyle w:val="cm-variable-2"/>
+          <w:rFonts w:ascii="Courier New" w:hAnsi="Courier New" w:cs="Courier New"/>
+          <w:sz w:val="20"/>
+          <w:szCs w:val="20"/>
+        </w:rPr>
+        <w:t>`</w:t>
+      </w:r>
+      <w:r>
+        <w:rPr>
+          <w:rStyle w:val="cm-punctuation"/>
+          <w:rFonts w:ascii="Courier New" w:hAnsi="Courier New" w:cs="Courier New"/>
+          <w:sz w:val="20"/>
+          <w:szCs w:val="20"/>
+        </w:rPr>
+        <w:t>;</w:t>
+      </w:r>
+    </w:p>
+    <w:p>
+      <w:pPr>
+        <w:pStyle w:val="Paragrafoelenco"/>
+        <w:spacing w:after="0" w:line="240" w:lineRule="auto"/>
+        <w:ind w:left="480"/>
+        <w:rPr>
+          <w:rFonts w:eastAsia="Times New Roman" w:cstheme="minorHAnsi"/>
+          <w:sz w:val="20"/>
+          <w:szCs w:val="20"/>
+          <w:lang w:eastAsia="it-IT"/>
+        </w:rPr>
+      </w:pPr>
+      <w:r>
+        <w:rPr>
+          <w:rFonts w:eastAsia="Times New Roman" w:cstheme="minorHAnsi"/>
+          <w:sz w:val="20"/>
+          <w:szCs w:val="20"/>
+          <w:lang w:eastAsia="it-IT"/>
+        </w:rPr>
+        <w:t>Oppure:</w:t>
+      </w:r>
+    </w:p>
+    <w:p>
+      <w:pPr>
+        <w:pStyle w:val="Paragrafoelenco"/>
+        <w:spacing w:after="0" w:line="240" w:lineRule="auto"/>
+        <w:ind w:left="480"/>
+        <w:rPr>
+          <w:rFonts w:ascii="Courier New" w:eastAsia="Times New Roman" w:hAnsi="Courier New" w:cs="Courier New"/>
+          <w:sz w:val="20"/>
+          <w:szCs w:val="20"/>
+          <w:u w:val="single"/>
+          <w:lang w:eastAsia="it-IT"/>
+        </w:rPr>
+      </w:pPr>
+    </w:p>
+    <w:p>
+      <w:pPr>
+        <w:ind w:left="480"/>
+        <w:rPr>
+          <w:iCs/>
+        </w:rPr>
+      </w:pPr>
+      <w:r>
+        <w:rPr>
+          <w:rStyle w:val="cm-keyword"/>
+          <w:rFonts w:ascii="Courier New" w:hAnsi="Courier New" w:cs="Courier New"/>
+          <w:sz w:val="20"/>
+          <w:szCs w:val="20"/>
+          <w:u w:val="single"/>
+        </w:rPr>
+        <w:t>SELECT</w:t>
+      </w:r>
+      <w:r>
+        <w:rPr>
+          <w:rStyle w:val="cm-keyword"/>
+          <w:rFonts w:ascii="Courier New" w:hAnsi="Courier New" w:cs="Courier New"/>
+          <w:sz w:val="20"/>
+          <w:szCs w:val="20"/>
+        </w:rPr>
+        <w:t xml:space="preserve"> </w:t>
+      </w:r>
+      <w:r>
+        <w:rPr>
+          <w:rStyle w:val="cm-keyword"/>
+          <w:rFonts w:ascii="Courier New" w:hAnsi="Courier New" w:cs="Courier New"/>
+          <w:sz w:val="20"/>
+          <w:szCs w:val="20"/>
+          <w:u w:val="single"/>
+        </w:rPr>
+        <w:t>COUNT</w:t>
+      </w:r>
+      <w:r>
+        <w:rPr>
+          <w:rStyle w:val="cm-bracket"/>
+          <w:rFonts w:ascii="Courier New" w:hAnsi="Courier New" w:cs="Courier New"/>
+          <w:sz w:val="20"/>
+          <w:szCs w:val="20"/>
+        </w:rPr>
+        <w:t>(</w:t>
+      </w:r>
+      <w:r>
+        <w:rPr>
+          <w:rStyle w:val="cm-variable-2"/>
+          <w:rFonts w:ascii="Courier New" w:hAnsi="Courier New" w:cs="Courier New"/>
+          <w:sz w:val="20"/>
+          <w:szCs w:val="20"/>
+        </w:rPr>
+        <w:t>`id`</w:t>
+      </w:r>
+      <w:r>
+        <w:rPr>
+          <w:rStyle w:val="cm-bracket"/>
+          <w:rFonts w:ascii="Courier New" w:hAnsi="Courier New" w:cs="Courier New"/>
+          <w:sz w:val="20"/>
+          <w:szCs w:val="20"/>
+        </w:rPr>
+        <w:t>)</w:t>
+      </w:r>
+      <w:r>
+        <w:rPr>
+          <w:rStyle w:val="CodiceHTML"/>
+          <w:rFonts w:eastAsiaTheme="minorHAnsi"/>
+        </w:rPr>
+        <w:t xml:space="preserve"> </w:t>
+      </w:r>
+      <w:r>
+        <w:rPr>
+          <w:rStyle w:val="cm-keyword"/>
+          <w:rFonts w:ascii="Courier New" w:hAnsi="Courier New" w:cs="Courier New"/>
+          <w:sz w:val="20"/>
+          <w:szCs w:val="20"/>
+          <w:u w:val="single"/>
+        </w:rPr>
+        <w:t>FROM</w:t>
+      </w:r>
+      <w:r>
+        <w:rPr>
+          <w:rStyle w:val="CodiceHTML"/>
+          <w:rFonts w:eastAsiaTheme="minorHAnsi"/>
+        </w:rPr>
+        <w:t xml:space="preserve"> </w:t>
+      </w:r>
+      <w:r>
+        <w:rPr>
+          <w:rStyle w:val="cm-variable-2"/>
+          <w:rFonts w:ascii="Courier New" w:hAnsi="Courier New" w:cs="Courier New"/>
+          <w:sz w:val="20"/>
+          <w:szCs w:val="20"/>
+        </w:rPr>
+        <w:t>`</w:t>
+      </w:r>
+      <w:proofErr w:type="spellStart"/>
+      <w:r>
+        <w:rPr>
+          <w:rStyle w:val="cm-variable-2"/>
+          <w:rFonts w:ascii="Courier New" w:hAnsi="Courier New" w:cs="Courier New"/>
+          <w:sz w:val="20"/>
+          <w:szCs w:val="20"/>
+        </w:rPr>
+        <w:t>departments</w:t>
+      </w:r>
+      <w:proofErr w:type="spellEnd"/>
+      <w:r>
+        <w:rPr>
+          <w:rStyle w:val="cm-variable-2"/>
+          <w:rFonts w:ascii="Courier New" w:hAnsi="Courier New" w:cs="Courier New"/>
+          <w:sz w:val="20"/>
+          <w:szCs w:val="20"/>
+        </w:rPr>
+        <w:t>`</w:t>
+      </w:r>
+      <w:r>
+        <w:rPr>
+          <w:rStyle w:val="cm-punctuation"/>
+          <w:rFonts w:ascii="Courier New" w:hAnsi="Courier New" w:cs="Courier New"/>
+          <w:sz w:val="20"/>
+          <w:szCs w:val="20"/>
+        </w:rPr>
+        <w:t>;</w:t>
       </w:r>
     </w:p>
     <w:p>
@@ -1321,6 +2441,191 @@
         </w:rPr>
         <w:t>(50)</w:t>
       </w:r>
+    </w:p>
+    <w:p>
+      <w:pPr>
+        <w:spacing w:after="0" w:line="240" w:lineRule="auto"/>
+        <w:ind w:firstLine="480"/>
+        <w:rPr>
+          <w:rFonts w:ascii="Courier New" w:eastAsia="Times New Roman" w:hAnsi="Courier New" w:cs="Courier New"/>
+          <w:sz w:val="20"/>
+          <w:szCs w:val="20"/>
+          <w:lang w:eastAsia="it-IT"/>
+        </w:rPr>
+      </w:pPr>
+      <w:r>
+        <w:rPr>
+          <w:rFonts w:ascii="Courier New" w:eastAsia="Times New Roman" w:hAnsi="Courier New" w:cs="Courier New"/>
+          <w:sz w:val="20"/>
+          <w:szCs w:val="20"/>
+          <w:u w:val="single"/>
+          <w:lang w:eastAsia="it-IT"/>
+        </w:rPr>
+        <w:t>SELECT</w:t>
+      </w:r>
+      <w:r>
+        <w:rPr>
+          <w:rFonts w:ascii="Courier New" w:eastAsia="Times New Roman" w:hAnsi="Courier New" w:cs="Courier New"/>
+          <w:sz w:val="20"/>
+          <w:szCs w:val="20"/>
+          <w:lang w:eastAsia="it-IT"/>
+        </w:rPr>
+        <w:t xml:space="preserve"> </w:t>
+      </w:r>
+      <w:proofErr w:type="gramStart"/>
+      <w:r>
+        <w:rPr>
+          <w:rFonts w:ascii="Courier New" w:eastAsia="Times New Roman" w:hAnsi="Courier New" w:cs="Courier New"/>
+          <w:sz w:val="20"/>
+          <w:szCs w:val="20"/>
+          <w:u w:val="single"/>
+          <w:lang w:eastAsia="it-IT"/>
+        </w:rPr>
+        <w:t>COUNT</w:t>
+      </w:r>
+      <w:r>
+        <w:rPr>
+          <w:rFonts w:ascii="Courier New" w:eastAsia="Times New Roman" w:hAnsi="Courier New" w:cs="Courier New"/>
+          <w:sz w:val="20"/>
+          <w:szCs w:val="20"/>
+          <w:lang w:eastAsia="it-IT"/>
+        </w:rPr>
+        <w:t>(</w:t>
+      </w:r>
+      <w:proofErr w:type="gramEnd"/>
+      <w:r>
+        <w:rPr>
+          <w:rFonts w:ascii="Courier New" w:eastAsia="Times New Roman" w:hAnsi="Courier New" w:cs="Courier New"/>
+          <w:sz w:val="20"/>
+          <w:szCs w:val="20"/>
+          <w:lang w:eastAsia="it-IT"/>
+        </w:rPr>
+        <w:t xml:space="preserve">*) </w:t>
+      </w:r>
+      <w:r>
+        <w:rPr>
+          <w:rFonts w:ascii="Courier New" w:eastAsia="Times New Roman" w:hAnsi="Courier New" w:cs="Courier New"/>
+          <w:sz w:val="20"/>
+          <w:szCs w:val="20"/>
+          <w:u w:val="single"/>
+          <w:lang w:eastAsia="it-IT"/>
+        </w:rPr>
+        <w:t>FROM</w:t>
+      </w:r>
+      <w:r>
+        <w:rPr>
+          <w:rFonts w:ascii="Courier New" w:eastAsia="Times New Roman" w:hAnsi="Courier New" w:cs="Courier New"/>
+          <w:sz w:val="20"/>
+          <w:szCs w:val="20"/>
+          <w:lang w:eastAsia="it-IT"/>
+        </w:rPr>
+        <w:t xml:space="preserve"> `</w:t>
+      </w:r>
+      <w:proofErr w:type="spellStart"/>
+      <w:r>
+        <w:rPr>
+          <w:rFonts w:ascii="Courier New" w:eastAsia="Times New Roman" w:hAnsi="Courier New" w:cs="Courier New"/>
+          <w:sz w:val="20"/>
+          <w:szCs w:val="20"/>
+          <w:lang w:eastAsia="it-IT"/>
+        </w:rPr>
+        <w:t>teachers</w:t>
+      </w:r>
+      <w:proofErr w:type="spellEnd"/>
+      <w:r>
+        <w:rPr>
+          <w:rFonts w:ascii="Courier New" w:eastAsia="Times New Roman" w:hAnsi="Courier New" w:cs="Courier New"/>
+          <w:sz w:val="20"/>
+          <w:szCs w:val="20"/>
+          <w:lang w:eastAsia="it-IT"/>
+        </w:rPr>
+        <w:t xml:space="preserve">` </w:t>
+      </w:r>
+      <w:r>
+        <w:rPr>
+          <w:rFonts w:ascii="Courier New" w:eastAsia="Times New Roman" w:hAnsi="Courier New" w:cs="Courier New"/>
+          <w:sz w:val="20"/>
+          <w:szCs w:val="20"/>
+          <w:u w:val="single"/>
+          <w:lang w:eastAsia="it-IT"/>
+        </w:rPr>
+        <w:t>WHERE</w:t>
+      </w:r>
+      <w:r>
+        <w:rPr>
+          <w:rFonts w:ascii="Courier New" w:eastAsia="Times New Roman" w:hAnsi="Courier New" w:cs="Courier New"/>
+          <w:sz w:val="20"/>
+          <w:szCs w:val="20"/>
+          <w:lang w:eastAsia="it-IT"/>
+        </w:rPr>
+        <w:t xml:space="preserve"> `</w:t>
+      </w:r>
+      <w:proofErr w:type="spellStart"/>
+      <w:r>
+        <w:rPr>
+          <w:rFonts w:ascii="Courier New" w:eastAsia="Times New Roman" w:hAnsi="Courier New" w:cs="Courier New"/>
+          <w:sz w:val="20"/>
+          <w:szCs w:val="20"/>
+          <w:lang w:eastAsia="it-IT"/>
+        </w:rPr>
+        <w:t>phone</w:t>
+      </w:r>
+      <w:proofErr w:type="spellEnd"/>
+      <w:r>
+        <w:rPr>
+          <w:rFonts w:ascii="Courier New" w:eastAsia="Times New Roman" w:hAnsi="Courier New" w:cs="Courier New"/>
+          <w:sz w:val="20"/>
+          <w:szCs w:val="20"/>
+          <w:lang w:eastAsia="it-IT"/>
+        </w:rPr>
+        <w:t xml:space="preserve">` </w:t>
+      </w:r>
+      <w:r>
+        <w:rPr>
+          <w:rFonts w:ascii="Courier New" w:eastAsia="Times New Roman" w:hAnsi="Courier New" w:cs="Courier New"/>
+          <w:sz w:val="20"/>
+          <w:szCs w:val="20"/>
+          <w:u w:val="single"/>
+          <w:lang w:eastAsia="it-IT"/>
+        </w:rPr>
+        <w:t>IS</w:t>
+      </w:r>
+      <w:r>
+        <w:rPr>
+          <w:rFonts w:ascii="Courier New" w:eastAsia="Times New Roman" w:hAnsi="Courier New" w:cs="Courier New"/>
+          <w:sz w:val="20"/>
+          <w:szCs w:val="20"/>
+          <w:lang w:eastAsia="it-IT"/>
+        </w:rPr>
+        <w:t xml:space="preserve"> </w:t>
+      </w:r>
+      <w:r>
+        <w:rPr>
+          <w:rFonts w:ascii="Courier New" w:eastAsia="Times New Roman" w:hAnsi="Courier New" w:cs="Courier New"/>
+          <w:sz w:val="20"/>
+          <w:szCs w:val="20"/>
+          <w:u w:val="single"/>
+          <w:lang w:eastAsia="it-IT"/>
+        </w:rPr>
+        <w:t>NULL</w:t>
+      </w:r>
+      <w:r>
+        <w:rPr>
+          <w:rFonts w:ascii="Courier New" w:eastAsia="Times New Roman" w:hAnsi="Courier New" w:cs="Courier New"/>
+          <w:sz w:val="20"/>
+          <w:szCs w:val="20"/>
+          <w:lang w:eastAsia="it-IT"/>
+        </w:rPr>
+        <w:t>;</w:t>
+      </w:r>
+    </w:p>
+    <w:p>
+      <w:pPr>
+        <w:ind w:left="480"/>
+        <w:rPr>
+          <w:iCs/>
+        </w:rPr>
+      </w:pPr>
     </w:p>
     <w:p>
       <w:pPr>
@@ -2106,6 +3411,24 @@
     <w:basedOn w:val="Carpredefinitoparagrafo"/>
     <w:rsid w:val="00344766"/>
   </w:style>
+  <w:style w:type="character" w:styleId="CodiceHTML">
+    <w:name w:val="HTML Code"/>
+    <w:basedOn w:val="Carpredefinitoparagrafo"/>
+    <w:uiPriority w:val="99"/>
+    <w:semiHidden/>
+    <w:unhideWhenUsed/>
+    <w:rsid w:val="00266B5E"/>
+    <w:rPr>
+      <w:rFonts w:ascii="Courier New" w:eastAsia="Times New Roman" w:hAnsi="Courier New" w:cs="Courier New"/>
+      <w:sz w:val="20"/>
+      <w:szCs w:val="20"/>
+    </w:rPr>
+  </w:style>
+  <w:style w:type="character" w:customStyle="1" w:styleId="cm-atom">
+    <w:name w:val="cm-atom"/>
+    <w:basedOn w:val="Carpredefinitoparagrafo"/>
+    <w:rsid w:val="00266B5E"/>
+  </w:style>
 </w:styles>
 </file>
 

</xml_diff>